<commit_message>
Restored bullets to the spec, where they used to be pre-VB10. Moved grammars up to start of each section rather than at the end. Added a dummy project which will build the docx+html files, and report any errors in the error list.
</commit_message>
<xml_diff>
--- a/template.docx
+++ b/template.docx
@@ -1,6 +1,6 @@
 
 <file path=word/document.xml><?xml version="1.0" encoding="utf-8"?>
-<w:document xmlns:wpc="http://schemas.microsoft.com/office/word/2010/wordprocessingCanvas" xmlns:mc="http://schemas.openxmlformats.org/markup-compatibility/2006" xmlns:o="urn:schemas-microsoft-com:office:office" xmlns:r="http://schemas.openxmlformats.org/officeDocument/2006/relationships" xmlns:m="http://schemas.openxmlformats.org/officeDocument/2006/math" xmlns:v="urn:schemas-microsoft-com:vml" xmlns:wp14="http://schemas.microsoft.com/office/word/2010/wordprocessingDrawing" xmlns:wp="http://schemas.openxmlformats.org/drawingml/2006/wordprocessingDrawing" xmlns:w10="urn:schemas-microsoft-com:office:word" xmlns:w="http://schemas.openxmlformats.org/wordprocessingml/2006/main" xmlns:w14="http://schemas.microsoft.com/office/word/2010/wordml" xmlns:w15="http://schemas.microsoft.com/office/word/2012/wordml" xmlns:wpg="http://schemas.microsoft.com/office/word/2010/wordprocessingGroup" xmlns:wpi="http://schemas.microsoft.com/office/word/2010/wordprocessingInk" xmlns:wne="http://schemas.microsoft.com/office/word/2006/wordml" xmlns:wps="http://schemas.microsoft.com/office/word/2010/wordprocessingShape" mc:Ignorable="w14 w15 wp14">
+<w:document xmlns:wpc="http://schemas.microsoft.com/office/word/2010/wordprocessingCanvas" xmlns:cx="http://schemas.microsoft.com/office/drawing/2014/chartex" xmlns:cx1="http://schemas.microsoft.com/office/drawing/2015/9/8/chartex" xmlns:cx2="http://schemas.microsoft.com/office/drawing/2015/10/21/chartex" xmlns:mc="http://schemas.openxmlformats.org/markup-compatibility/2006" xmlns:o="urn:schemas-microsoft-com:office:office" xmlns:r="http://schemas.openxmlformats.org/officeDocument/2006/relationships" xmlns:m="http://schemas.openxmlformats.org/officeDocument/2006/math" xmlns:v="urn:schemas-microsoft-com:vml" xmlns:wp14="http://schemas.microsoft.com/office/word/2010/wordprocessingDrawing" xmlns:wp="http://schemas.openxmlformats.org/drawingml/2006/wordprocessingDrawing" xmlns:w10="urn:schemas-microsoft-com:office:word" xmlns:w="http://schemas.openxmlformats.org/wordprocessingml/2006/main" xmlns:w14="http://schemas.microsoft.com/office/word/2010/wordml" xmlns:w15="http://schemas.microsoft.com/office/word/2012/wordml" xmlns:w16se="http://schemas.microsoft.com/office/word/2015/wordml/symex" xmlns:wpg="http://schemas.microsoft.com/office/word/2010/wordprocessingGroup" xmlns:wpi="http://schemas.microsoft.com/office/word/2010/wordprocessingInk" xmlns:wne="http://schemas.microsoft.com/office/word/2006/wordml" xmlns:wps="http://schemas.microsoft.com/office/word/2010/wordprocessingShape" mc:Ignorable="w14 w15 w16se wp14">
   <w:body>
     <w:p>
       <w:pPr>
@@ -306,16 +306,29 @@
           <w:docGrid w:linePitch="360"/>
         </w:sectPr>
       </w:pPr>
-      <w:fldSimple w:instr=" TOC \o &quot;1-3&quot; \n \h \z \u ">
-        <w:hyperlink w:anchor="_Toc432604519" w:history="1">
-          <w:r>
-            <w:rPr>
-              <w:noProof/>
-            </w:rPr>
-            <w:t>1. Section1</w:t>
-          </w:r>
-        </w:hyperlink>
-      </w:fldSimple>
+      <w:r>
+        <w:fldChar w:fldCharType="begin"/>
+      </w:r>
+      <w:r>
+        <w:instrText xml:space="preserve"> TOC \o "1-3" \n \h \z \u </w:instrText>
+      </w:r>
+      <w:r>
+        <w:fldChar w:fldCharType="separate"/>
+      </w:r>
+      <w:hyperlink w:anchor="_Toc432604519" w:history="1">
+        <w:r>
+          <w:rPr>
+            <w:noProof/>
+          </w:rPr>
+          <w:t>1. Section1</w:t>
+        </w:r>
+      </w:hyperlink>
+      <w:r>
+        <w:rPr>
+          <w:noProof/>
+        </w:rPr>
+        <w:fldChar w:fldCharType="end"/>
+      </w:r>
     </w:p>
     <w:p>
       <w:pPr>
@@ -370,7 +383,7 @@
 </file>
 
 <file path=word/endnotes.xml><?xml version="1.0" encoding="utf-8"?>
-<w:endnotes xmlns:wpc="http://schemas.microsoft.com/office/word/2010/wordprocessingCanvas" xmlns:mc="http://schemas.openxmlformats.org/markup-compatibility/2006" xmlns:o="urn:schemas-microsoft-com:office:office" xmlns:r="http://schemas.openxmlformats.org/officeDocument/2006/relationships" xmlns:m="http://schemas.openxmlformats.org/officeDocument/2006/math" xmlns:v="urn:schemas-microsoft-com:vml" xmlns:wp14="http://schemas.microsoft.com/office/word/2010/wordprocessingDrawing" xmlns:wp="http://schemas.openxmlformats.org/drawingml/2006/wordprocessingDrawing" xmlns:w10="urn:schemas-microsoft-com:office:word" xmlns:w="http://schemas.openxmlformats.org/wordprocessingml/2006/main" xmlns:w14="http://schemas.microsoft.com/office/word/2010/wordml" xmlns:w15="http://schemas.microsoft.com/office/word/2012/wordml" xmlns:wpg="http://schemas.microsoft.com/office/word/2010/wordprocessingGroup" xmlns:wpi="http://schemas.microsoft.com/office/word/2010/wordprocessingInk" xmlns:wne="http://schemas.microsoft.com/office/word/2006/wordml" xmlns:wps="http://schemas.microsoft.com/office/word/2010/wordprocessingShape" mc:Ignorable="w14 w15 wp14">
+<w:endnotes xmlns:wpc="http://schemas.microsoft.com/office/word/2010/wordprocessingCanvas" xmlns:cx="http://schemas.microsoft.com/office/drawing/2014/chartex" xmlns:cx1="http://schemas.microsoft.com/office/drawing/2015/9/8/chartex" xmlns:cx2="http://schemas.microsoft.com/office/drawing/2015/10/21/chartex" xmlns:mc="http://schemas.openxmlformats.org/markup-compatibility/2006" xmlns:o="urn:schemas-microsoft-com:office:office" xmlns:r="http://schemas.openxmlformats.org/officeDocument/2006/relationships" xmlns:m="http://schemas.openxmlformats.org/officeDocument/2006/math" xmlns:v="urn:schemas-microsoft-com:vml" xmlns:wp14="http://schemas.microsoft.com/office/word/2010/wordprocessingDrawing" xmlns:wp="http://schemas.openxmlformats.org/drawingml/2006/wordprocessingDrawing" xmlns:w10="urn:schemas-microsoft-com:office:word" xmlns:w="http://schemas.openxmlformats.org/wordprocessingml/2006/main" xmlns:w14="http://schemas.microsoft.com/office/word/2010/wordml" xmlns:w15="http://schemas.microsoft.com/office/word/2012/wordml" xmlns:w16se="http://schemas.microsoft.com/office/word/2015/wordml/symex" xmlns:wpg="http://schemas.microsoft.com/office/word/2010/wordprocessingGroup" xmlns:wpi="http://schemas.microsoft.com/office/word/2010/wordprocessingInk" xmlns:wne="http://schemas.microsoft.com/office/word/2006/wordml" xmlns:wps="http://schemas.microsoft.com/office/word/2010/wordprocessingShape" mc:Ignorable="w14 w15 w16se wp14">
   <w:endnote w:type="separator" w:id="-1">
     <w:p>
       <w:r>
@@ -391,7 +404,7 @@
 </file>
 
 <file path=word/footer1.xml><?xml version="1.0" encoding="utf-8"?>
-<w:ftr xmlns:wpc="http://schemas.microsoft.com/office/word/2010/wordprocessingCanvas" xmlns:mc="http://schemas.openxmlformats.org/markup-compatibility/2006" xmlns:o="urn:schemas-microsoft-com:office:office" xmlns:r="http://schemas.openxmlformats.org/officeDocument/2006/relationships" xmlns:m="http://schemas.openxmlformats.org/officeDocument/2006/math" xmlns:v="urn:schemas-microsoft-com:vml" xmlns:wp14="http://schemas.microsoft.com/office/word/2010/wordprocessingDrawing" xmlns:wp="http://schemas.openxmlformats.org/drawingml/2006/wordprocessingDrawing" xmlns:w10="urn:schemas-microsoft-com:office:word" xmlns:w="http://schemas.openxmlformats.org/wordprocessingml/2006/main" xmlns:w14="http://schemas.microsoft.com/office/word/2010/wordml" xmlns:w15="http://schemas.microsoft.com/office/word/2012/wordml" xmlns:wpg="http://schemas.microsoft.com/office/word/2010/wordprocessingGroup" xmlns:wpi="http://schemas.microsoft.com/office/word/2010/wordprocessingInk" xmlns:wne="http://schemas.microsoft.com/office/word/2006/wordml" xmlns:wps="http://schemas.microsoft.com/office/word/2010/wordprocessingShape" mc:Ignorable="w14 w15 wp14">
+<w:ftr xmlns:wpc="http://schemas.microsoft.com/office/word/2010/wordprocessingCanvas" xmlns:cx="http://schemas.microsoft.com/office/drawing/2014/chartex" xmlns:cx1="http://schemas.microsoft.com/office/drawing/2015/9/8/chartex" xmlns:cx2="http://schemas.microsoft.com/office/drawing/2015/10/21/chartex" xmlns:mc="http://schemas.openxmlformats.org/markup-compatibility/2006" xmlns:o="urn:schemas-microsoft-com:office:office" xmlns:r="http://schemas.openxmlformats.org/officeDocument/2006/relationships" xmlns:m="http://schemas.openxmlformats.org/officeDocument/2006/math" xmlns:v="urn:schemas-microsoft-com:vml" xmlns:wp14="http://schemas.microsoft.com/office/word/2010/wordprocessingDrawing" xmlns:wp="http://schemas.openxmlformats.org/drawingml/2006/wordprocessingDrawing" xmlns:w10="urn:schemas-microsoft-com:office:word" xmlns:w="http://schemas.openxmlformats.org/wordprocessingml/2006/main" xmlns:w14="http://schemas.microsoft.com/office/word/2010/wordml" xmlns:w15="http://schemas.microsoft.com/office/word/2012/wordml" xmlns:w16se="http://schemas.microsoft.com/office/word/2015/wordml/symex" xmlns:wpg="http://schemas.microsoft.com/office/word/2010/wordprocessingGroup" xmlns:wpi="http://schemas.microsoft.com/office/word/2010/wordprocessingInk" xmlns:wne="http://schemas.microsoft.com/office/word/2006/wordml" xmlns:wps="http://schemas.microsoft.com/office/word/2010/wordprocessingShape" mc:Ignorable="w14 w15 w16se wp14">
   <w:p>
     <w:pPr>
       <w:tabs>
@@ -434,7 +447,7 @@
 </file>
 
 <file path=word/footer2.xml><?xml version="1.0" encoding="utf-8"?>
-<w:ftr xmlns:wpc="http://schemas.microsoft.com/office/word/2010/wordprocessingCanvas" xmlns:mc="http://schemas.openxmlformats.org/markup-compatibility/2006" xmlns:o="urn:schemas-microsoft-com:office:office" xmlns:r="http://schemas.openxmlformats.org/officeDocument/2006/relationships" xmlns:m="http://schemas.openxmlformats.org/officeDocument/2006/math" xmlns:v="urn:schemas-microsoft-com:vml" xmlns:wp14="http://schemas.microsoft.com/office/word/2010/wordprocessingDrawing" xmlns:wp="http://schemas.openxmlformats.org/drawingml/2006/wordprocessingDrawing" xmlns:w10="urn:schemas-microsoft-com:office:word" xmlns:w="http://schemas.openxmlformats.org/wordprocessingml/2006/main" xmlns:w14="http://schemas.microsoft.com/office/word/2010/wordml" xmlns:w15="http://schemas.microsoft.com/office/word/2012/wordml" xmlns:wpg="http://schemas.microsoft.com/office/word/2010/wordprocessingGroup" xmlns:wpi="http://schemas.microsoft.com/office/word/2010/wordprocessingInk" xmlns:wne="http://schemas.microsoft.com/office/word/2006/wordml" xmlns:wps="http://schemas.microsoft.com/office/word/2010/wordprocessingShape" mc:Ignorable="w14 w15 wp14">
+<w:ftr xmlns:wpc="http://schemas.microsoft.com/office/word/2010/wordprocessingCanvas" xmlns:cx="http://schemas.microsoft.com/office/drawing/2014/chartex" xmlns:cx1="http://schemas.microsoft.com/office/drawing/2015/9/8/chartex" xmlns:cx2="http://schemas.microsoft.com/office/drawing/2015/10/21/chartex" xmlns:mc="http://schemas.openxmlformats.org/markup-compatibility/2006" xmlns:o="urn:schemas-microsoft-com:office:office" xmlns:r="http://schemas.openxmlformats.org/officeDocument/2006/relationships" xmlns:m="http://schemas.openxmlformats.org/officeDocument/2006/math" xmlns:v="urn:schemas-microsoft-com:vml" xmlns:wp14="http://schemas.microsoft.com/office/word/2010/wordprocessingDrawing" xmlns:wp="http://schemas.openxmlformats.org/drawingml/2006/wordprocessingDrawing" xmlns:w10="urn:schemas-microsoft-com:office:word" xmlns:w="http://schemas.openxmlformats.org/wordprocessingml/2006/main" xmlns:w14="http://schemas.microsoft.com/office/word/2010/wordml" xmlns:w15="http://schemas.microsoft.com/office/word/2012/wordml" xmlns:w16se="http://schemas.microsoft.com/office/word/2015/wordml/symex" xmlns:wpg="http://schemas.microsoft.com/office/word/2010/wordprocessingGroup" xmlns:wpi="http://schemas.microsoft.com/office/word/2010/wordprocessingInk" xmlns:wne="http://schemas.microsoft.com/office/word/2006/wordml" xmlns:wps="http://schemas.microsoft.com/office/word/2010/wordprocessingShape" mc:Ignorable="w14 w15 w16se wp14">
   <w:p>
     <w:pPr>
       <w:jc w:val="center"/>
@@ -477,7 +490,7 @@
 </file>
 
 <file path=word/footer3.xml><?xml version="1.0" encoding="utf-8"?>
-<w:ftr xmlns:wpc="http://schemas.microsoft.com/office/word/2010/wordprocessingCanvas" xmlns:mc="http://schemas.openxmlformats.org/markup-compatibility/2006" xmlns:o="urn:schemas-microsoft-com:office:office" xmlns:r="http://schemas.openxmlformats.org/officeDocument/2006/relationships" xmlns:m="http://schemas.openxmlformats.org/officeDocument/2006/math" xmlns:v="urn:schemas-microsoft-com:vml" xmlns:wp14="http://schemas.microsoft.com/office/word/2010/wordprocessingDrawing" xmlns:wp="http://schemas.openxmlformats.org/drawingml/2006/wordprocessingDrawing" xmlns:w10="urn:schemas-microsoft-com:office:word" xmlns:w="http://schemas.openxmlformats.org/wordprocessingml/2006/main" xmlns:w14="http://schemas.microsoft.com/office/word/2010/wordml" xmlns:w15="http://schemas.microsoft.com/office/word/2012/wordml" xmlns:wpg="http://schemas.microsoft.com/office/word/2010/wordprocessingGroup" xmlns:wpi="http://schemas.microsoft.com/office/word/2010/wordprocessingInk" xmlns:wne="http://schemas.microsoft.com/office/word/2006/wordml" xmlns:wps="http://schemas.microsoft.com/office/word/2010/wordprocessingShape" mc:Ignorable="w14 w15 wp14">
+<w:ftr xmlns:wpc="http://schemas.microsoft.com/office/word/2010/wordprocessingCanvas" xmlns:cx="http://schemas.microsoft.com/office/drawing/2014/chartex" xmlns:cx1="http://schemas.microsoft.com/office/drawing/2015/9/8/chartex" xmlns:cx2="http://schemas.microsoft.com/office/drawing/2015/10/21/chartex" xmlns:mc="http://schemas.openxmlformats.org/markup-compatibility/2006" xmlns:o="urn:schemas-microsoft-com:office:office" xmlns:r="http://schemas.openxmlformats.org/officeDocument/2006/relationships" xmlns:m="http://schemas.openxmlformats.org/officeDocument/2006/math" xmlns:v="urn:schemas-microsoft-com:vml" xmlns:wp14="http://schemas.microsoft.com/office/word/2010/wordprocessingDrawing" xmlns:wp="http://schemas.openxmlformats.org/drawingml/2006/wordprocessingDrawing" xmlns:w10="urn:schemas-microsoft-com:office:word" xmlns:w="http://schemas.openxmlformats.org/wordprocessingml/2006/main" xmlns:w14="http://schemas.microsoft.com/office/word/2010/wordml" xmlns:w15="http://schemas.microsoft.com/office/word/2012/wordml" xmlns:w16se="http://schemas.microsoft.com/office/word/2015/wordml/symex" xmlns:wpg="http://schemas.microsoft.com/office/word/2010/wordprocessingGroup" xmlns:wpi="http://schemas.microsoft.com/office/word/2010/wordprocessingInk" xmlns:wne="http://schemas.microsoft.com/office/word/2006/wordml" xmlns:wps="http://schemas.microsoft.com/office/word/2010/wordprocessingShape" mc:Ignorable="w14 w15 w16se wp14">
   <w:p>
     <w:pPr>
       <w:jc w:val="center"/>
@@ -487,7 +500,7 @@
 </file>
 
 <file path=word/footer4.xml><?xml version="1.0" encoding="utf-8"?>
-<w:ftr xmlns:wpc="http://schemas.microsoft.com/office/word/2010/wordprocessingCanvas" xmlns:mc="http://schemas.openxmlformats.org/markup-compatibility/2006" xmlns:o="urn:schemas-microsoft-com:office:office" xmlns:r="http://schemas.openxmlformats.org/officeDocument/2006/relationships" xmlns:m="http://schemas.openxmlformats.org/officeDocument/2006/math" xmlns:v="urn:schemas-microsoft-com:vml" xmlns:wp14="http://schemas.microsoft.com/office/word/2010/wordprocessingDrawing" xmlns:wp="http://schemas.openxmlformats.org/drawingml/2006/wordprocessingDrawing" xmlns:w10="urn:schemas-microsoft-com:office:word" xmlns:w="http://schemas.openxmlformats.org/wordprocessingml/2006/main" xmlns:w14="http://schemas.microsoft.com/office/word/2010/wordml" xmlns:w15="http://schemas.microsoft.com/office/word/2012/wordml" xmlns:wpg="http://schemas.microsoft.com/office/word/2010/wordprocessingGroup" xmlns:wpi="http://schemas.microsoft.com/office/word/2010/wordprocessingInk" xmlns:wne="http://schemas.microsoft.com/office/word/2006/wordml" xmlns:wps="http://schemas.microsoft.com/office/word/2010/wordprocessingShape" mc:Ignorable="w14 w15 wp14">
+<w:ftr xmlns:wpc="http://schemas.microsoft.com/office/word/2010/wordprocessingCanvas" xmlns:cx="http://schemas.microsoft.com/office/drawing/2014/chartex" xmlns:cx1="http://schemas.microsoft.com/office/drawing/2015/9/8/chartex" xmlns:cx2="http://schemas.microsoft.com/office/drawing/2015/10/21/chartex" xmlns:mc="http://schemas.openxmlformats.org/markup-compatibility/2006" xmlns:o="urn:schemas-microsoft-com:office:office" xmlns:r="http://schemas.openxmlformats.org/officeDocument/2006/relationships" xmlns:m="http://schemas.openxmlformats.org/officeDocument/2006/math" xmlns:v="urn:schemas-microsoft-com:vml" xmlns:wp14="http://schemas.microsoft.com/office/word/2010/wordprocessingDrawing" xmlns:wp="http://schemas.openxmlformats.org/drawingml/2006/wordprocessingDrawing" xmlns:w10="urn:schemas-microsoft-com:office:word" xmlns:w="http://schemas.openxmlformats.org/wordprocessingml/2006/main" xmlns:w14="http://schemas.microsoft.com/office/word/2010/wordml" xmlns:w15="http://schemas.microsoft.com/office/word/2012/wordml" xmlns:w16se="http://schemas.microsoft.com/office/word/2015/wordml/symex" xmlns:wpg="http://schemas.microsoft.com/office/word/2010/wordprocessingGroup" xmlns:wpi="http://schemas.microsoft.com/office/word/2010/wordprocessingInk" xmlns:wne="http://schemas.microsoft.com/office/word/2006/wordml" xmlns:wps="http://schemas.microsoft.com/office/word/2010/wordprocessingShape" mc:Ignorable="w14 w15 w16se wp14">
   <w:p>
     <w:pPr>
       <w:tabs>
@@ -536,7 +549,7 @@
 </file>
 
 <file path=word/footnotes.xml><?xml version="1.0" encoding="utf-8"?>
-<w:footnotes xmlns:wpc="http://schemas.microsoft.com/office/word/2010/wordprocessingCanvas" xmlns:mc="http://schemas.openxmlformats.org/markup-compatibility/2006" xmlns:o="urn:schemas-microsoft-com:office:office" xmlns:r="http://schemas.openxmlformats.org/officeDocument/2006/relationships" xmlns:m="http://schemas.openxmlformats.org/officeDocument/2006/math" xmlns:v="urn:schemas-microsoft-com:vml" xmlns:wp14="http://schemas.microsoft.com/office/word/2010/wordprocessingDrawing" xmlns:wp="http://schemas.openxmlformats.org/drawingml/2006/wordprocessingDrawing" xmlns:w10="urn:schemas-microsoft-com:office:word" xmlns:w="http://schemas.openxmlformats.org/wordprocessingml/2006/main" xmlns:w14="http://schemas.microsoft.com/office/word/2010/wordml" xmlns:w15="http://schemas.microsoft.com/office/word/2012/wordml" xmlns:wpg="http://schemas.microsoft.com/office/word/2010/wordprocessingGroup" xmlns:wpi="http://schemas.microsoft.com/office/word/2010/wordprocessingInk" xmlns:wne="http://schemas.microsoft.com/office/word/2006/wordml" xmlns:wps="http://schemas.microsoft.com/office/word/2010/wordprocessingShape" mc:Ignorable="w14 w15 wp14">
+<w:footnotes xmlns:wpc="http://schemas.microsoft.com/office/word/2010/wordprocessingCanvas" xmlns:cx="http://schemas.microsoft.com/office/drawing/2014/chartex" xmlns:cx1="http://schemas.microsoft.com/office/drawing/2015/9/8/chartex" xmlns:cx2="http://schemas.microsoft.com/office/drawing/2015/10/21/chartex" xmlns:mc="http://schemas.openxmlformats.org/markup-compatibility/2006" xmlns:o="urn:schemas-microsoft-com:office:office" xmlns:r="http://schemas.openxmlformats.org/officeDocument/2006/relationships" xmlns:m="http://schemas.openxmlformats.org/officeDocument/2006/math" xmlns:v="urn:schemas-microsoft-com:vml" xmlns:wp14="http://schemas.microsoft.com/office/word/2010/wordprocessingDrawing" xmlns:wp="http://schemas.openxmlformats.org/drawingml/2006/wordprocessingDrawing" xmlns:w10="urn:schemas-microsoft-com:office:word" xmlns:w="http://schemas.openxmlformats.org/wordprocessingml/2006/main" xmlns:w14="http://schemas.microsoft.com/office/word/2010/wordml" xmlns:w15="http://schemas.microsoft.com/office/word/2012/wordml" xmlns:w16se="http://schemas.microsoft.com/office/word/2015/wordml/symex" xmlns:wpg="http://schemas.microsoft.com/office/word/2010/wordprocessingGroup" xmlns:wpi="http://schemas.microsoft.com/office/word/2010/wordprocessingInk" xmlns:wne="http://schemas.microsoft.com/office/word/2006/wordml" xmlns:wps="http://schemas.microsoft.com/office/word/2010/wordprocessingShape" mc:Ignorable="w14 w15 w16se wp14">
   <w:footnote w:type="separator" w:id="-1">
     <w:p>
       <w:r>
@@ -557,56 +570,84 @@
 </file>
 
 <file path=word/header1.xml><?xml version="1.0" encoding="utf-8"?>
-<w:hdr xmlns:wpc="http://schemas.microsoft.com/office/word/2010/wordprocessingCanvas" xmlns:mc="http://schemas.openxmlformats.org/markup-compatibility/2006" xmlns:o="urn:schemas-microsoft-com:office:office" xmlns:r="http://schemas.openxmlformats.org/officeDocument/2006/relationships" xmlns:m="http://schemas.openxmlformats.org/officeDocument/2006/math" xmlns:v="urn:schemas-microsoft-com:vml" xmlns:wp14="http://schemas.microsoft.com/office/word/2010/wordprocessingDrawing" xmlns:wp="http://schemas.openxmlformats.org/drawingml/2006/wordprocessingDrawing" xmlns:w10="urn:schemas-microsoft-com:office:word" xmlns:w="http://schemas.openxmlformats.org/wordprocessingml/2006/main" xmlns:w14="http://schemas.microsoft.com/office/word/2010/wordml" xmlns:w15="http://schemas.microsoft.com/office/word/2012/wordml" xmlns:wpg="http://schemas.microsoft.com/office/word/2010/wordprocessingGroup" xmlns:wpi="http://schemas.microsoft.com/office/word/2010/wordprocessingInk" xmlns:wne="http://schemas.microsoft.com/office/word/2006/wordml" xmlns:wps="http://schemas.microsoft.com/office/word/2010/wordprocessingShape" mc:Ignorable="w14 w15 wp14">
+<w:hdr xmlns:wpc="http://schemas.microsoft.com/office/word/2010/wordprocessingCanvas" xmlns:cx="http://schemas.microsoft.com/office/drawing/2014/chartex" xmlns:cx1="http://schemas.microsoft.com/office/drawing/2015/9/8/chartex" xmlns:cx2="http://schemas.microsoft.com/office/drawing/2015/10/21/chartex" xmlns:mc="http://schemas.openxmlformats.org/markup-compatibility/2006" xmlns:o="urn:schemas-microsoft-com:office:office" xmlns:r="http://schemas.openxmlformats.org/officeDocument/2006/relationships" xmlns:m="http://schemas.openxmlformats.org/officeDocument/2006/math" xmlns:v="urn:schemas-microsoft-com:vml" xmlns:wp14="http://schemas.microsoft.com/office/word/2010/wordprocessingDrawing" xmlns:wp="http://schemas.openxmlformats.org/drawingml/2006/wordprocessingDrawing" xmlns:w10="urn:schemas-microsoft-com:office:word" xmlns:w="http://schemas.openxmlformats.org/wordprocessingml/2006/main" xmlns:w14="http://schemas.microsoft.com/office/word/2010/wordml" xmlns:w15="http://schemas.microsoft.com/office/word/2012/wordml" xmlns:w16se="http://schemas.microsoft.com/office/word/2015/wordml/symex" xmlns:wpg="http://schemas.microsoft.com/office/word/2010/wordprocessingGroup" xmlns:wpi="http://schemas.microsoft.com/office/word/2010/wordprocessingInk" xmlns:wne="http://schemas.microsoft.com/office/word/2006/wordml" xmlns:wps="http://schemas.microsoft.com/office/word/2010/wordprocessingShape" mc:Ignorable="w14 w15 w16se wp14">
   <w:p/>
 </w:hdr>
 </file>
 
 <file path=word/header2.xml><?xml version="1.0" encoding="utf-8"?>
-<w:hdr xmlns:wpc="http://schemas.microsoft.com/office/word/2010/wordprocessingCanvas" xmlns:mc="http://schemas.openxmlformats.org/markup-compatibility/2006" xmlns:o="urn:schemas-microsoft-com:office:office" xmlns:r="http://schemas.openxmlformats.org/officeDocument/2006/relationships" xmlns:m="http://schemas.openxmlformats.org/officeDocument/2006/math" xmlns:v="urn:schemas-microsoft-com:vml" xmlns:wp14="http://schemas.microsoft.com/office/word/2010/wordprocessingDrawing" xmlns:wp="http://schemas.openxmlformats.org/drawingml/2006/wordprocessingDrawing" xmlns:w10="urn:schemas-microsoft-com:office:word" xmlns:w="http://schemas.openxmlformats.org/wordprocessingml/2006/main" xmlns:w14="http://schemas.microsoft.com/office/word/2010/wordml" xmlns:w15="http://schemas.microsoft.com/office/word/2012/wordml" xmlns:wpg="http://schemas.microsoft.com/office/word/2010/wordprocessingGroup" xmlns:wpi="http://schemas.microsoft.com/office/word/2010/wordprocessingInk" xmlns:wne="http://schemas.microsoft.com/office/word/2006/wordml" xmlns:wps="http://schemas.microsoft.com/office/word/2010/wordprocessingShape" mc:Ignorable="w14 w15 wp14">
+<w:hdr xmlns:wpc="http://schemas.microsoft.com/office/word/2010/wordprocessingCanvas" xmlns:cx="http://schemas.microsoft.com/office/drawing/2014/chartex" xmlns:cx1="http://schemas.microsoft.com/office/drawing/2015/9/8/chartex" xmlns:cx2="http://schemas.microsoft.com/office/drawing/2015/10/21/chartex" xmlns:mc="http://schemas.openxmlformats.org/markup-compatibility/2006" xmlns:o="urn:schemas-microsoft-com:office:office" xmlns:r="http://schemas.openxmlformats.org/officeDocument/2006/relationships" xmlns:m="http://schemas.openxmlformats.org/officeDocument/2006/math" xmlns:v="urn:schemas-microsoft-com:vml" xmlns:wp14="http://schemas.microsoft.com/office/word/2010/wordprocessingDrawing" xmlns:wp="http://schemas.openxmlformats.org/drawingml/2006/wordprocessingDrawing" xmlns:w10="urn:schemas-microsoft-com:office:word" xmlns:w="http://schemas.openxmlformats.org/wordprocessingml/2006/main" xmlns:w14="http://schemas.microsoft.com/office/word/2010/wordml" xmlns:w15="http://schemas.microsoft.com/office/word/2012/wordml" xmlns:w16se="http://schemas.microsoft.com/office/word/2015/wordml/symex" xmlns:wpg="http://schemas.microsoft.com/office/word/2010/wordprocessingGroup" xmlns:wpi="http://schemas.microsoft.com/office/word/2010/wordprocessingInk" xmlns:wne="http://schemas.microsoft.com/office/word/2006/wordml" xmlns:wps="http://schemas.microsoft.com/office/word/2010/wordprocessingShape" mc:Ignorable="w14 w15 w16se wp14">
   <w:p/>
 </w:hdr>
 </file>
 
 <file path=word/header3.xml><?xml version="1.0" encoding="utf-8"?>
-<w:hdr xmlns:wpc="http://schemas.microsoft.com/office/word/2010/wordprocessingCanvas" xmlns:mc="http://schemas.openxmlformats.org/markup-compatibility/2006" xmlns:o="urn:schemas-microsoft-com:office:office" xmlns:r="http://schemas.openxmlformats.org/officeDocument/2006/relationships" xmlns:m="http://schemas.openxmlformats.org/officeDocument/2006/math" xmlns:v="urn:schemas-microsoft-com:vml" xmlns:wp14="http://schemas.microsoft.com/office/word/2010/wordprocessingDrawing" xmlns:wp="http://schemas.openxmlformats.org/drawingml/2006/wordprocessingDrawing" xmlns:w10="urn:schemas-microsoft-com:office:word" xmlns:w="http://schemas.openxmlformats.org/wordprocessingml/2006/main" xmlns:w14="http://schemas.microsoft.com/office/word/2010/wordml" xmlns:w15="http://schemas.microsoft.com/office/word/2012/wordml" xmlns:wpg="http://schemas.microsoft.com/office/word/2010/wordprocessingGroup" xmlns:wpi="http://schemas.microsoft.com/office/word/2010/wordprocessingInk" xmlns:wne="http://schemas.microsoft.com/office/word/2006/wordml" xmlns:wps="http://schemas.microsoft.com/office/word/2010/wordprocessingShape" mc:Ignorable="w14 w15 wp14">
+<w:hdr xmlns:wpc="http://schemas.microsoft.com/office/word/2010/wordprocessingCanvas" xmlns:cx="http://schemas.microsoft.com/office/drawing/2014/chartex" xmlns:cx1="http://schemas.microsoft.com/office/drawing/2015/9/8/chartex" xmlns:cx2="http://schemas.microsoft.com/office/drawing/2015/10/21/chartex" xmlns:mc="http://schemas.openxmlformats.org/markup-compatibility/2006" xmlns:o="urn:schemas-microsoft-com:office:office" xmlns:r="http://schemas.openxmlformats.org/officeDocument/2006/relationships" xmlns:m="http://schemas.openxmlformats.org/officeDocument/2006/math" xmlns:v="urn:schemas-microsoft-com:vml" xmlns:wp14="http://schemas.microsoft.com/office/word/2010/wordprocessingDrawing" xmlns:wp="http://schemas.openxmlformats.org/drawingml/2006/wordprocessingDrawing" xmlns:w10="urn:schemas-microsoft-com:office:word" xmlns:w="http://schemas.openxmlformats.org/wordprocessingml/2006/main" xmlns:w14="http://schemas.microsoft.com/office/word/2010/wordml" xmlns:w15="http://schemas.microsoft.com/office/word/2012/wordml" xmlns:w16se="http://schemas.microsoft.com/office/word/2015/wordml/symex" xmlns:wpg="http://schemas.microsoft.com/office/word/2010/wordprocessingGroup" xmlns:wpi="http://schemas.microsoft.com/office/word/2010/wordprocessingInk" xmlns:wne="http://schemas.microsoft.com/office/word/2006/wordml" xmlns:wps="http://schemas.microsoft.com/office/word/2010/wordprocessingShape" mc:Ignorable="w14 w15 w16se wp14">
   <w:p>
     <w:pPr>
       <w:pBdr>
         <w:bottom w:val="single" w:sz="4" w:space="1" w:color="auto"/>
       </w:pBdr>
     </w:pPr>
-    <w:fldSimple w:instr=" STYLEREF  &quot;Heading 1,Heading 1#&quot; \n  \* MERGEFORMAT ">
-      <w:r>
-        <w:rPr>
-          <w:b/>
-          <w:bCs/>
-          <w:noProof/>
-        </w:rPr>
-        <w:t>2</w:t>
-      </w:r>
-    </w:fldSimple>
+    <w:r>
+      <w:fldChar w:fldCharType="begin"/>
+    </w:r>
+    <w:r>
+      <w:instrText xml:space="preserve"> STYLEREF  "Heading 1,Heading 1#" \n  \* MERGEFORMAT </w:instrText>
+    </w:r>
+    <w:r>
+      <w:fldChar w:fldCharType="separate"/>
+    </w:r>
     <w:r>
       <w:rPr>
         <w:b/>
         <w:bCs/>
+        <w:noProof/>
+      </w:rPr>
+      <w:t>2</w:t>
+    </w:r>
+    <w:r>
+      <w:rPr>
+        <w:b/>
+        <w:bCs/>
+        <w:noProof/>
+      </w:rPr>
+      <w:fldChar w:fldCharType="end"/>
+    </w:r>
+    <w:r>
+      <w:rPr>
+        <w:b/>
+        <w:bCs/>
       </w:rPr>
       <w:t xml:space="preserve">.     </w:t>
     </w:r>
-    <w:fldSimple w:instr=" STYLEREF  &quot;Heading 1,Heading 1#&quot;  \* MERGEFORMAT ">
-      <w:r>
-        <w:rPr>
-          <w:noProof/>
-        </w:rPr>
-        <w:t>sdSdf</w:t>
-      </w:r>
-    </w:fldSimple>
+    <w:r>
+      <w:fldChar w:fldCharType="begin"/>
+    </w:r>
+    <w:r>
+      <w:instrText xml:space="preserve"> STYLEREF  "Heading 1,Heading 1#"  \* MERGEFORMAT </w:instrText>
+    </w:r>
+    <w:r>
+      <w:fldChar w:fldCharType="separate"/>
+    </w:r>
+    <w:r>
+      <w:rPr>
+        <w:noProof/>
+      </w:rPr>
+      <w:t>sdSdf</w:t>
+    </w:r>
+    <w:r>
+      <w:rPr>
+        <w:noProof/>
+      </w:rPr>
+      <w:fldChar w:fldCharType="end"/>
+    </w:r>
   </w:p>
 </w:hdr>
 </file>
 
 <file path=word/header4.xml><?xml version="1.0" encoding="utf-8"?>
-<w:hdr xmlns:wpc="http://schemas.microsoft.com/office/word/2010/wordprocessingCanvas" xmlns:mc="http://schemas.openxmlformats.org/markup-compatibility/2006" xmlns:o="urn:schemas-microsoft-com:office:office" xmlns:r="http://schemas.openxmlformats.org/officeDocument/2006/relationships" xmlns:m="http://schemas.openxmlformats.org/officeDocument/2006/math" xmlns:v="urn:schemas-microsoft-com:vml" xmlns:wp14="http://schemas.microsoft.com/office/word/2010/wordprocessingDrawing" xmlns:wp="http://schemas.openxmlformats.org/drawingml/2006/wordprocessingDrawing" xmlns:w10="urn:schemas-microsoft-com:office:word" xmlns:w="http://schemas.openxmlformats.org/wordprocessingml/2006/main" xmlns:w14="http://schemas.microsoft.com/office/word/2010/wordml" xmlns:w15="http://schemas.microsoft.com/office/word/2012/wordml" xmlns:wpg="http://schemas.microsoft.com/office/word/2010/wordprocessingGroup" xmlns:wpi="http://schemas.microsoft.com/office/word/2010/wordprocessingInk" xmlns:wne="http://schemas.microsoft.com/office/word/2006/wordml" xmlns:wps="http://schemas.microsoft.com/office/word/2010/wordprocessingShape" mc:Ignorable="w14 w15 wp14">
+<w:hdr xmlns:wpc="http://schemas.microsoft.com/office/word/2010/wordprocessingCanvas" xmlns:cx="http://schemas.microsoft.com/office/drawing/2014/chartex" xmlns:cx1="http://schemas.microsoft.com/office/drawing/2015/9/8/chartex" xmlns:cx2="http://schemas.microsoft.com/office/drawing/2015/10/21/chartex" xmlns:mc="http://schemas.openxmlformats.org/markup-compatibility/2006" xmlns:o="urn:schemas-microsoft-com:office:office" xmlns:r="http://schemas.openxmlformats.org/officeDocument/2006/relationships" xmlns:m="http://schemas.openxmlformats.org/officeDocument/2006/math" xmlns:v="urn:schemas-microsoft-com:vml" xmlns:wp14="http://schemas.microsoft.com/office/word/2010/wordprocessingDrawing" xmlns:wp="http://schemas.openxmlformats.org/drawingml/2006/wordprocessingDrawing" xmlns:w10="urn:schemas-microsoft-com:office:word" xmlns:w="http://schemas.openxmlformats.org/wordprocessingml/2006/main" xmlns:w14="http://schemas.microsoft.com/office/word/2010/wordml" xmlns:w15="http://schemas.microsoft.com/office/word/2012/wordml" xmlns:w16se="http://schemas.microsoft.com/office/word/2015/wordml/symex" xmlns:wpg="http://schemas.microsoft.com/office/word/2010/wordprocessingGroup" xmlns:wpi="http://schemas.microsoft.com/office/word/2010/wordprocessingInk" xmlns:wne="http://schemas.microsoft.com/office/word/2006/wordml" xmlns:wps="http://schemas.microsoft.com/office/word/2010/wordprocessingShape" mc:Ignorable="w14 w15 w16se wp14">
   <w:p>
     <w:pPr>
       <w:pBdr>
@@ -627,45 +668,75 @@
       </w:rPr>
       <w:tab/>
     </w:r>
-    <w:fldSimple w:instr=" STYLEREF  &quot;Heading 2,Heading 2#&quot; \n  \* MERGEFORMAT ">
-      <w:r>
-        <w:rPr>
-          <w:b/>
-          <w:bCs/>
-          <w:noProof/>
-        </w:rPr>
-        <w:t>1.1</w:t>
-      </w:r>
-    </w:fldSimple>
+    <w:r>
+      <w:fldChar w:fldCharType="begin"/>
+    </w:r>
+    <w:r>
+      <w:instrText xml:space="preserve"> STYLEREF  "Heading 2,Heading 2#" \n  \* MERGEFORMAT </w:instrText>
+    </w:r>
+    <w:r>
+      <w:fldChar w:fldCharType="separate"/>
+    </w:r>
     <w:r>
       <w:rPr>
         <w:b/>
         <w:bCs/>
+        <w:noProof/>
+      </w:rPr>
+      <w:t>1.1</w:t>
+    </w:r>
+    <w:r>
+      <w:rPr>
+        <w:b/>
+        <w:bCs/>
+        <w:noProof/>
+      </w:rPr>
+      <w:fldChar w:fldCharType="end"/>
+    </w:r>
+    <w:r>
+      <w:rPr>
+        <w:b/>
+        <w:bCs/>
       </w:rPr>
       <w:t xml:space="preserve">     </w:t>
     </w:r>
-    <w:fldSimple w:instr=" STYLEREF  &quot;Heading 2,Heading 2#&quot;  \* MERGEFORMAT ">
-      <w:r>
-        <w:rPr>
-          <w:b/>
-          <w:bCs/>
-          <w:noProof/>
-        </w:rPr>
-        <w:t>Section1a</w:t>
-      </w:r>
-    </w:fldSimple>
+    <w:r>
+      <w:fldChar w:fldCharType="begin"/>
+    </w:r>
+    <w:r>
+      <w:instrText xml:space="preserve"> STYLEREF  "Heading 2,Heading 2#"  \* MERGEFORMAT </w:instrText>
+    </w:r>
+    <w:r>
+      <w:fldChar w:fldCharType="separate"/>
+    </w:r>
+    <w:r>
+      <w:rPr>
+        <w:b/>
+        <w:bCs/>
+        <w:noProof/>
+      </w:rPr>
+      <w:t>Section1a</w:t>
+    </w:r>
+    <w:r>
+      <w:rPr>
+        <w:b/>
+        <w:bCs/>
+        <w:noProof/>
+      </w:rPr>
+      <w:fldChar w:fldCharType="end"/>
+    </w:r>
   </w:p>
 </w:hdr>
 </file>
 
 <file path=word/header5.xml><?xml version="1.0" encoding="utf-8"?>
-<w:hdr xmlns:wpc="http://schemas.microsoft.com/office/word/2010/wordprocessingCanvas" xmlns:mc="http://schemas.openxmlformats.org/markup-compatibility/2006" xmlns:o="urn:schemas-microsoft-com:office:office" xmlns:r="http://schemas.openxmlformats.org/officeDocument/2006/relationships" xmlns:m="http://schemas.openxmlformats.org/officeDocument/2006/math" xmlns:v="urn:schemas-microsoft-com:vml" xmlns:wp14="http://schemas.microsoft.com/office/word/2010/wordprocessingDrawing" xmlns:wp="http://schemas.openxmlformats.org/drawingml/2006/wordprocessingDrawing" xmlns:w10="urn:schemas-microsoft-com:office:word" xmlns:w="http://schemas.openxmlformats.org/wordprocessingml/2006/main" xmlns:w14="http://schemas.microsoft.com/office/word/2010/wordml" xmlns:w15="http://schemas.microsoft.com/office/word/2012/wordml" xmlns:wpg="http://schemas.microsoft.com/office/word/2010/wordprocessingGroup" xmlns:wpi="http://schemas.microsoft.com/office/word/2010/wordprocessingInk" xmlns:wne="http://schemas.microsoft.com/office/word/2006/wordml" xmlns:wps="http://schemas.microsoft.com/office/word/2010/wordprocessingShape" mc:Ignorable="w14 w15 wp14">
+<w:hdr xmlns:wpc="http://schemas.microsoft.com/office/word/2010/wordprocessingCanvas" xmlns:cx="http://schemas.microsoft.com/office/drawing/2014/chartex" xmlns:cx1="http://schemas.microsoft.com/office/drawing/2015/9/8/chartex" xmlns:cx2="http://schemas.microsoft.com/office/drawing/2015/10/21/chartex" xmlns:mc="http://schemas.openxmlformats.org/markup-compatibility/2006" xmlns:o="urn:schemas-microsoft-com:office:office" xmlns:r="http://schemas.openxmlformats.org/officeDocument/2006/relationships" xmlns:m="http://schemas.openxmlformats.org/officeDocument/2006/math" xmlns:v="urn:schemas-microsoft-com:vml" xmlns:wp14="http://schemas.microsoft.com/office/word/2010/wordprocessingDrawing" xmlns:wp="http://schemas.openxmlformats.org/drawingml/2006/wordprocessingDrawing" xmlns:w10="urn:schemas-microsoft-com:office:word" xmlns:w="http://schemas.openxmlformats.org/wordprocessingml/2006/main" xmlns:w14="http://schemas.microsoft.com/office/word/2010/wordml" xmlns:w15="http://schemas.microsoft.com/office/word/2012/wordml" xmlns:w16se="http://schemas.microsoft.com/office/word/2015/wordml/symex" xmlns:wpg="http://schemas.microsoft.com/office/word/2010/wordprocessingGroup" xmlns:wpi="http://schemas.microsoft.com/office/word/2010/wordprocessingInk" xmlns:wne="http://schemas.microsoft.com/office/word/2006/wordml" xmlns:wps="http://schemas.microsoft.com/office/word/2010/wordprocessingShape" mc:Ignorable="w14 w15 w16se wp14">
   <w:p/>
 </w:hdr>
 </file>
 
 <file path=word/header6.xml><?xml version="1.0" encoding="utf-8"?>
-<w:hdr xmlns:wpc="http://schemas.microsoft.com/office/word/2010/wordprocessingCanvas" xmlns:mc="http://schemas.openxmlformats.org/markup-compatibility/2006" xmlns:o="urn:schemas-microsoft-com:office:office" xmlns:r="http://schemas.openxmlformats.org/officeDocument/2006/relationships" xmlns:m="http://schemas.openxmlformats.org/officeDocument/2006/math" xmlns:v="urn:schemas-microsoft-com:vml" xmlns:wp14="http://schemas.microsoft.com/office/word/2010/wordprocessingDrawing" xmlns:wp="http://schemas.openxmlformats.org/drawingml/2006/wordprocessingDrawing" xmlns:w10="urn:schemas-microsoft-com:office:word" xmlns:w="http://schemas.openxmlformats.org/wordprocessingml/2006/main" xmlns:w14="http://schemas.microsoft.com/office/word/2010/wordml" xmlns:w15="http://schemas.microsoft.com/office/word/2012/wordml" xmlns:wpg="http://schemas.microsoft.com/office/word/2010/wordprocessingGroup" xmlns:wpi="http://schemas.microsoft.com/office/word/2010/wordprocessingInk" xmlns:wne="http://schemas.microsoft.com/office/word/2006/wordml" xmlns:wps="http://schemas.microsoft.com/office/word/2010/wordprocessingShape" mc:Ignorable="w14 w15 wp14">
+<w:hdr xmlns:wpc="http://schemas.microsoft.com/office/word/2010/wordprocessingCanvas" xmlns:cx="http://schemas.microsoft.com/office/drawing/2014/chartex" xmlns:cx1="http://schemas.microsoft.com/office/drawing/2015/9/8/chartex" xmlns:cx2="http://schemas.microsoft.com/office/drawing/2015/10/21/chartex" xmlns:mc="http://schemas.openxmlformats.org/markup-compatibility/2006" xmlns:o="urn:schemas-microsoft-com:office:office" xmlns:r="http://schemas.openxmlformats.org/officeDocument/2006/relationships" xmlns:m="http://schemas.openxmlformats.org/officeDocument/2006/math" xmlns:v="urn:schemas-microsoft-com:vml" xmlns:wp14="http://schemas.microsoft.com/office/word/2010/wordprocessingDrawing" xmlns:wp="http://schemas.openxmlformats.org/drawingml/2006/wordprocessingDrawing" xmlns:w10="urn:schemas-microsoft-com:office:word" xmlns:w="http://schemas.openxmlformats.org/wordprocessingml/2006/main" xmlns:w14="http://schemas.microsoft.com/office/word/2010/wordml" xmlns:w15="http://schemas.microsoft.com/office/word/2012/wordml" xmlns:w16se="http://schemas.microsoft.com/office/word/2015/wordml/symex" xmlns:wpg="http://schemas.microsoft.com/office/word/2010/wordprocessingGroup" xmlns:wpi="http://schemas.microsoft.com/office/word/2010/wordprocessingInk" xmlns:wne="http://schemas.microsoft.com/office/word/2006/wordml" xmlns:wps="http://schemas.microsoft.com/office/word/2010/wordprocessingShape" mc:Ignorable="w14 w15 w16se wp14">
   <w:p>
     <w:pPr>
       <w:pBdr>
@@ -731,7 +802,7 @@
 </file>
 
 <file path=word/header7.xml><?xml version="1.0" encoding="utf-8"?>
-<w:hdr xmlns:wpc="http://schemas.microsoft.com/office/word/2010/wordprocessingCanvas" xmlns:mc="http://schemas.openxmlformats.org/markup-compatibility/2006" xmlns:o="urn:schemas-microsoft-com:office:office" xmlns:r="http://schemas.openxmlformats.org/officeDocument/2006/relationships" xmlns:m="http://schemas.openxmlformats.org/officeDocument/2006/math" xmlns:v="urn:schemas-microsoft-com:vml" xmlns:wp14="http://schemas.microsoft.com/office/word/2010/wordprocessingDrawing" xmlns:wp="http://schemas.openxmlformats.org/drawingml/2006/wordprocessingDrawing" xmlns:w10="urn:schemas-microsoft-com:office:word" xmlns:w="http://schemas.openxmlformats.org/wordprocessingml/2006/main" xmlns:w14="http://schemas.microsoft.com/office/word/2010/wordml" xmlns:w15="http://schemas.microsoft.com/office/word/2012/wordml" xmlns:wpg="http://schemas.microsoft.com/office/word/2010/wordprocessingGroup" xmlns:wpi="http://schemas.microsoft.com/office/word/2010/wordprocessingInk" xmlns:wne="http://schemas.microsoft.com/office/word/2006/wordml" xmlns:wps="http://schemas.microsoft.com/office/word/2010/wordprocessingShape" mc:Ignorable="w14 w15 wp14">
+<w:hdr xmlns:wpc="http://schemas.microsoft.com/office/word/2010/wordprocessingCanvas" xmlns:cx="http://schemas.microsoft.com/office/drawing/2014/chartex" xmlns:cx1="http://schemas.microsoft.com/office/drawing/2015/9/8/chartex" xmlns:cx2="http://schemas.microsoft.com/office/drawing/2015/10/21/chartex" xmlns:mc="http://schemas.openxmlformats.org/markup-compatibility/2006" xmlns:o="urn:schemas-microsoft-com:office:office" xmlns:r="http://schemas.openxmlformats.org/officeDocument/2006/relationships" xmlns:m="http://schemas.openxmlformats.org/officeDocument/2006/math" xmlns:v="urn:schemas-microsoft-com:vml" xmlns:wp14="http://schemas.microsoft.com/office/word/2010/wordprocessingDrawing" xmlns:wp="http://schemas.openxmlformats.org/drawingml/2006/wordprocessingDrawing" xmlns:w10="urn:schemas-microsoft-com:office:word" xmlns:w="http://schemas.openxmlformats.org/wordprocessingml/2006/main" xmlns:w14="http://schemas.microsoft.com/office/word/2010/wordml" xmlns:w15="http://schemas.microsoft.com/office/word/2012/wordml" xmlns:w16se="http://schemas.microsoft.com/office/word/2015/wordml/symex" xmlns:wpg="http://schemas.microsoft.com/office/word/2010/wordprocessingGroup" xmlns:wpi="http://schemas.microsoft.com/office/word/2010/wordprocessingInk" xmlns:wne="http://schemas.microsoft.com/office/word/2006/wordml" xmlns:wps="http://schemas.microsoft.com/office/word/2010/wordprocessingShape" mc:Ignorable="w14 w15 w16se wp14">
   <w:p>
     <w:pPr>
       <w:pBdr>
@@ -811,7 +882,7 @@
 </file>
 
 <file path=word/numbering.xml><?xml version="1.0" encoding="utf-8"?>
-<w:numbering xmlns:wpc="http://schemas.microsoft.com/office/word/2010/wordprocessingCanvas" xmlns:mc="http://schemas.openxmlformats.org/markup-compatibility/2006" xmlns:o="urn:schemas-microsoft-com:office:office" xmlns:r="http://schemas.openxmlformats.org/officeDocument/2006/relationships" xmlns:m="http://schemas.openxmlformats.org/officeDocument/2006/math" xmlns:v="urn:schemas-microsoft-com:vml" xmlns:wp14="http://schemas.microsoft.com/office/word/2010/wordprocessingDrawing" xmlns:wp="http://schemas.openxmlformats.org/drawingml/2006/wordprocessingDrawing" xmlns:w10="urn:schemas-microsoft-com:office:word" xmlns:w="http://schemas.openxmlformats.org/wordprocessingml/2006/main" xmlns:w14="http://schemas.microsoft.com/office/word/2010/wordml" xmlns:w15="http://schemas.microsoft.com/office/word/2012/wordml" xmlns:wpg="http://schemas.microsoft.com/office/word/2010/wordprocessingGroup" xmlns:wpi="http://schemas.microsoft.com/office/word/2010/wordprocessingInk" xmlns:wne="http://schemas.microsoft.com/office/word/2006/wordml" xmlns:wps="http://schemas.microsoft.com/office/word/2010/wordprocessingShape" mc:Ignorable="w14 w15 wp14">
+<w:numbering xmlns:wpc="http://schemas.microsoft.com/office/word/2010/wordprocessingCanvas" xmlns:cx="http://schemas.microsoft.com/office/drawing/2014/chartex" xmlns:cx1="http://schemas.microsoft.com/office/drawing/2015/9/8/chartex" xmlns:cx2="http://schemas.microsoft.com/office/drawing/2015/10/21/chartex" xmlns:mc="http://schemas.openxmlformats.org/markup-compatibility/2006" xmlns:o="urn:schemas-microsoft-com:office:office" xmlns:r="http://schemas.openxmlformats.org/officeDocument/2006/relationships" xmlns:m="http://schemas.openxmlformats.org/officeDocument/2006/math" xmlns:v="urn:schemas-microsoft-com:vml" xmlns:wp14="http://schemas.microsoft.com/office/word/2010/wordprocessingDrawing" xmlns:wp="http://schemas.openxmlformats.org/drawingml/2006/wordprocessingDrawing" xmlns:w10="urn:schemas-microsoft-com:office:word" xmlns:w="http://schemas.openxmlformats.org/wordprocessingml/2006/main" xmlns:w14="http://schemas.microsoft.com/office/word/2010/wordml" xmlns:w15="http://schemas.microsoft.com/office/word/2012/wordml" xmlns:w16se="http://schemas.microsoft.com/office/word/2015/wordml/symex" xmlns:wpg="http://schemas.microsoft.com/office/word/2010/wordprocessingGroup" xmlns:wpi="http://schemas.microsoft.com/office/word/2010/wordprocessingInk" xmlns:wne="http://schemas.microsoft.com/office/word/2006/wordml" xmlns:wps="http://schemas.microsoft.com/office/word/2010/wordprocessingShape" mc:Ignorable="w14 w15 w16se wp14">
   <w:abstractNum w:abstractNumId="0" w15:restartNumberingAfterBreak="0">
     <w:nsid w:val="0024144D"/>
     <w:multiLevelType w:val="multilevel"/>
@@ -7795,7 +7866,7 @@
 </file>
 
 <file path=word/styles.xml><?xml version="1.0" encoding="utf-8"?>
-<w:styles xmlns:mc="http://schemas.openxmlformats.org/markup-compatibility/2006" xmlns:r="http://schemas.openxmlformats.org/officeDocument/2006/relationships" xmlns:w="http://schemas.openxmlformats.org/wordprocessingml/2006/main" xmlns:w14="http://schemas.microsoft.com/office/word/2010/wordml" xmlns:w15="http://schemas.microsoft.com/office/word/2012/wordml" mc:Ignorable="w14 w15">
+<w:styles xmlns:mc="http://schemas.openxmlformats.org/markup-compatibility/2006" xmlns:r="http://schemas.openxmlformats.org/officeDocument/2006/relationships" xmlns:w="http://schemas.openxmlformats.org/wordprocessingml/2006/main" xmlns:w14="http://schemas.microsoft.com/office/word/2010/wordml" xmlns:w15="http://schemas.microsoft.com/office/word/2012/wordml" xmlns:w16se="http://schemas.microsoft.com/office/word/2015/wordml/symex" mc:Ignorable="w14 w15 w16se">
   <w:docDefaults>
     <w:rPrDefault>
       <w:rPr>
@@ -7805,7 +7876,7 @@
     </w:rPrDefault>
     <w:pPrDefault/>
   </w:docDefaults>
-  <w:latentStyles w:defLockedState="0" w:defUIPriority="0" w:defSemiHidden="0" w:defUnhideWhenUsed="0" w:defQFormat="0" w:count="371">
+  <w:latentStyles w:defLockedState="0" w:defUIPriority="0" w:defSemiHidden="0" w:defUnhideWhenUsed="0" w:defQFormat="0" w:count="373">
     <w:lsdException w:name="Normal" w:qFormat="1"/>
     <w:lsdException w:name="heading 1" w:qFormat="1"/>
     <w:lsdException w:name="heading 2" w:qFormat="1"/>
@@ -7904,7 +7975,6 @@
     <w:lsdException w:name="HTML Sample" w:semiHidden="1" w:unhideWhenUsed="1"/>
     <w:lsdException w:name="HTML Typewriter" w:semiHidden="1" w:unhideWhenUsed="1"/>
     <w:lsdException w:name="HTML Variable" w:semiHidden="1" w:unhideWhenUsed="1"/>
-    <w:lsdException w:name="Normal Table" w:semiHidden="1" w:unhideWhenUsed="1"/>
     <w:lsdException w:name="annotation subject" w:semiHidden="1" w:unhideWhenUsed="1"/>
     <w:lsdException w:name="No List" w:semiHidden="1" w:uiPriority="99" w:unhideWhenUsed="1"/>
     <w:lsdException w:name="Outline List 1" w:semiHidden="1" w:unhideWhenUsed="1"/>
@@ -7950,10 +8020,8 @@
     <w:lsdException w:name="Table Subtle 1" w:semiHidden="1" w:unhideWhenUsed="1"/>
     <w:lsdException w:name="Table Subtle 2" w:semiHidden="1" w:unhideWhenUsed="1"/>
     <w:lsdException w:name="Table Web 1" w:semiHidden="1" w:unhideWhenUsed="1"/>
-    <w:lsdException w:name="Table Web 2" w:semiHidden="1" w:unhideWhenUsed="1"/>
     <w:lsdException w:name="Table Web 3" w:semiHidden="1" w:unhideWhenUsed="1"/>
     <w:lsdException w:name="Balloon Text" w:semiHidden="1" w:unhideWhenUsed="1"/>
-    <w:lsdException w:name="Table Theme" w:semiHidden="1" w:unhideWhenUsed="1"/>
     <w:lsdException w:name="Placeholder Text" w:semiHidden="1" w:uiPriority="99"/>
     <w:lsdException w:name="No Spacing" w:uiPriority="1" w:qFormat="1"/>
     <w:lsdException w:name="Light Shading" w:uiPriority="60"/>
@@ -8169,6 +8237,8 @@
     <w:lsdException w:name="List Table 5 Dark Accent 6" w:uiPriority="50"/>
     <w:lsdException w:name="List Table 6 Colorful Accent 6" w:uiPriority="51"/>
     <w:lsdException w:name="List Table 7 Colorful Accent 6" w:uiPriority="52"/>
+    <w:lsdException w:name="Mention" w:semiHidden="1" w:uiPriority="99" w:unhideWhenUsed="1"/>
+    <w:lsdException w:name="Smart Hyperlink" w:semiHidden="1" w:uiPriority="99" w:unhideWhenUsed="1"/>
   </w:latentStyles>
   <w:style w:type="paragraph" w:default="1" w:styleId="Normal">
     <w:name w:val="Normal"/>
@@ -8478,7 +8548,7 @@
     <w:name w:val="Code#"/>
     <w:link w:val="CodeChar"/>
     <w:qFormat/>
-    <w:rsid w:val="004A3DB4"/>
+    <w:rsid w:val="00C84064"/>
     <w:pPr>
       <w:spacing w:before="120" w:after="120"/>
       <w:ind w:left="720"/>
@@ -8486,7 +8556,6 @@
     <w:rPr>
       <w:rFonts w:ascii="Consolas" w:hAnsi="Consolas"/>
       <w:noProof/>
-      <w:color w:val="000080"/>
       <w:sz w:val="18"/>
     </w:rPr>
   </w:style>
@@ -8885,11 +8954,10 @@
     <w:name w:val="Code# Char"/>
     <w:basedOn w:val="DefaultParagraphFont"/>
     <w:link w:val="Code"/>
-    <w:rsid w:val="004A3DB4"/>
+    <w:rsid w:val="00C84064"/>
     <w:rPr>
       <w:rFonts w:ascii="Consolas" w:hAnsi="Consolas"/>
       <w:noProof/>
-      <w:color w:val="000080"/>
       <w:sz w:val="18"/>
     </w:rPr>
   </w:style>
@@ -9439,73 +9507,6 @@
 </file>
 
 <file path=customXml/item2.xml><?xml version="1.0" encoding="utf-8"?>
-<p:properties xmlns:p="http://schemas.microsoft.com/office/2006/metadata/properties" xmlns:xsi="http://www.w3.org/2001/XMLSchema-instance">
-  <documentManagement>
-    <_dlc_DocId xmlns="7566ee58-baa1-4cd7-a09e-b251a660c77d">AEZS3CYSKJT6-5-11593</_dlc_DocId>
-    <_dlc_DocIdUrl xmlns="7566ee58-baa1-4cd7-a09e-b251a660c77d">
-      <Url>http://devdiv/sites/docs/_layouts/DocIdRedir.aspx?ID=AEZS3CYSKJT6-5-11593</Url>
-      <Description>AEZS3CYSKJT6-5-11593</Description>
-    </_dlc_DocIdUrl>
-  </documentManagement>
-</p:properties>
-</file>
-
-<file path=customXml/item3.xml><?xml version="1.0" encoding="utf-8"?>
-<?mso-contentType ?>
-<FormTemplates xmlns="http://schemas.microsoft.com/sharepoint/v3/contenttype/forms">
-  <Display>DocumentLibraryForm</Display>
-  <Edit>DocumentLibraryForm</Edit>
-  <New>DocumentLibraryForm</New>
-</FormTemplates>
-</file>
-
-<file path=customXml/item4.xml><?xml version="1.0" encoding="utf-8"?>
-<?mso-contentType ?>
-<spe:Receivers xmlns:spe="http://schemas.microsoft.com/sharepoint/events">
-  <Receiver>
-    <Name>Document ID Generator</Name>
-    <Synchronization>Synchronous</Synchronization>
-    <Type>10001</Type>
-    <SequenceNumber>1000</SequenceNumber>
-    <Assembly>Microsoft.Office.DocumentManagement, Version=14.0.0.0, Culture=neutral, PublicKeyToken=71e9bce111e9429c</Assembly>
-    <Class>Microsoft.Office.DocumentManagement.Internal.DocIdHandler</Class>
-    <Data/>
-    <Filter/>
-  </Receiver>
-  <Receiver>
-    <Name>Document ID Generator</Name>
-    <Synchronization>Synchronous</Synchronization>
-    <Type>10002</Type>
-    <SequenceNumber>1001</SequenceNumber>
-    <Assembly>Microsoft.Office.DocumentManagement, Version=14.0.0.0, Culture=neutral, PublicKeyToken=71e9bce111e9429c</Assembly>
-    <Class>Microsoft.Office.DocumentManagement.Internal.DocIdHandler</Class>
-    <Data/>
-    <Filter/>
-  </Receiver>
-  <Receiver>
-    <Name>Document ID Generator</Name>
-    <Synchronization>Synchronous</Synchronization>
-    <Type>10004</Type>
-    <SequenceNumber>1002</SequenceNumber>
-    <Assembly>Microsoft.Office.DocumentManagement, Version=14.0.0.0, Culture=neutral, PublicKeyToken=71e9bce111e9429c</Assembly>
-    <Class>Microsoft.Office.DocumentManagement.Internal.DocIdHandler</Class>
-    <Data/>
-    <Filter/>
-  </Receiver>
-  <Receiver>
-    <Name>Document ID Generator</Name>
-    <Synchronization>Synchronous</Synchronization>
-    <Type>10006</Type>
-    <SequenceNumber>1003</SequenceNumber>
-    <Assembly>Microsoft.Office.DocumentManagement, Version=14.0.0.0, Culture=neutral, PublicKeyToken=71e9bce111e9429c</Assembly>
-    <Class>Microsoft.Office.DocumentManagement.Internal.DocIdHandler</Class>
-    <Data/>
-    <Filter/>
-  </Receiver>
-</spe:Receivers>
-</file>
-
-<file path=customXml/item5.xml><?xml version="1.0" encoding="utf-8"?>
 <ct:contentTypeSchema xmlns:ct="http://schemas.microsoft.com/office/2006/metadata/contentType" xmlns:ma="http://schemas.microsoft.com/office/2006/metadata/properties/metaAttributes" ct:_="" ma:_="" ma:contentTypeName="Document" ma:contentTypeID="0x0101003833BC964D4BA745A687F59529EB781A" ma:contentTypeVersion="1" ma:contentTypeDescription="Create a new document." ma:contentTypeScope="" ma:versionID="2c82f5b31150f784f7ba8a27c9ffc128">
   <xsd:schema xmlns:xsd="http://www.w3.org/2001/XMLSchema" xmlns:xs="http://www.w3.org/2001/XMLSchema" xmlns:p="http://schemas.microsoft.com/office/2006/metadata/properties" xmlns:ns2="7566ee58-baa1-4cd7-a09e-b251a660c77d" targetNamespace="http://schemas.microsoft.com/office/2006/metadata/properties" ma:root="true" ma:fieldsID="6ac6cc619cf7e2dee534c609ec1857d2" ns2:_="">
     <xsd:import namespace="7566ee58-baa1-4cd7-a09e-b251a660c77d"/>
@@ -9650,6 +9651,73 @@
 </ct:contentTypeSchema>
 </file>
 
+<file path=customXml/item3.xml><?xml version="1.0" encoding="utf-8"?>
+<?mso-contentType ?>
+<spe:Receivers xmlns:spe="http://schemas.microsoft.com/sharepoint/events">
+  <Receiver>
+    <Name>Document ID Generator</Name>
+    <Synchronization>Synchronous</Synchronization>
+    <Type>10001</Type>
+    <SequenceNumber>1000</SequenceNumber>
+    <Assembly>Microsoft.Office.DocumentManagement, Version=14.0.0.0, Culture=neutral, PublicKeyToken=71e9bce111e9429c</Assembly>
+    <Class>Microsoft.Office.DocumentManagement.Internal.DocIdHandler</Class>
+    <Data/>
+    <Filter/>
+  </Receiver>
+  <Receiver>
+    <Name>Document ID Generator</Name>
+    <Synchronization>Synchronous</Synchronization>
+    <Type>10002</Type>
+    <SequenceNumber>1001</SequenceNumber>
+    <Assembly>Microsoft.Office.DocumentManagement, Version=14.0.0.0, Culture=neutral, PublicKeyToken=71e9bce111e9429c</Assembly>
+    <Class>Microsoft.Office.DocumentManagement.Internal.DocIdHandler</Class>
+    <Data/>
+    <Filter/>
+  </Receiver>
+  <Receiver>
+    <Name>Document ID Generator</Name>
+    <Synchronization>Synchronous</Synchronization>
+    <Type>10004</Type>
+    <SequenceNumber>1002</SequenceNumber>
+    <Assembly>Microsoft.Office.DocumentManagement, Version=14.0.0.0, Culture=neutral, PublicKeyToken=71e9bce111e9429c</Assembly>
+    <Class>Microsoft.Office.DocumentManagement.Internal.DocIdHandler</Class>
+    <Data/>
+    <Filter/>
+  </Receiver>
+  <Receiver>
+    <Name>Document ID Generator</Name>
+    <Synchronization>Synchronous</Synchronization>
+    <Type>10006</Type>
+    <SequenceNumber>1003</SequenceNumber>
+    <Assembly>Microsoft.Office.DocumentManagement, Version=14.0.0.0, Culture=neutral, PublicKeyToken=71e9bce111e9429c</Assembly>
+    <Class>Microsoft.Office.DocumentManagement.Internal.DocIdHandler</Class>
+    <Data/>
+    <Filter/>
+  </Receiver>
+</spe:Receivers>
+</file>
+
+<file path=customXml/item4.xml><?xml version="1.0" encoding="utf-8"?>
+<?mso-contentType ?>
+<FormTemplates xmlns="http://schemas.microsoft.com/sharepoint/v3/contenttype/forms">
+  <Display>DocumentLibraryForm</Display>
+  <Edit>DocumentLibraryForm</Edit>
+  <New>DocumentLibraryForm</New>
+</FormTemplates>
+</file>
+
+<file path=customXml/item5.xml><?xml version="1.0" encoding="utf-8"?>
+<p:properties xmlns:p="http://schemas.microsoft.com/office/2006/metadata/properties" xmlns:xsi="http://www.w3.org/2001/XMLSchema-instance">
+  <documentManagement>
+    <_dlc_DocId xmlns="7566ee58-baa1-4cd7-a09e-b251a660c77d">AEZS3CYSKJT6-5-11593</_dlc_DocId>
+    <_dlc_DocIdUrl xmlns="7566ee58-baa1-4cd7-a09e-b251a660c77d">
+      <Url>http://devdiv/sites/docs/_layouts/DocIdRedir.aspx?ID=AEZS3CYSKJT6-5-11593</Url>
+      <Description>AEZS3CYSKJT6-5-11593</Description>
+    </_dlc_DocIdUrl>
+  </documentManagement>
+</p:properties>
+</file>
+
 <file path=customXml/item6.xml><?xml version="1.0" encoding="utf-8"?>
 <b:Sources xmlns:b="http://schemas.openxmlformats.org/officeDocument/2006/bibliography" xmlns="http://schemas.openxmlformats.org/officeDocument/2006/bibliography" SelectedStyle=""/>
 </file>
@@ -9663,31 +9731,6 @@
 </file>
 
 <file path=customXml/itemProps2.xml><?xml version="1.0" encoding="utf-8"?>
-<ds:datastoreItem xmlns:ds="http://schemas.openxmlformats.org/officeDocument/2006/customXml" ds:itemID="{2E37463F-4900-4DF7-93D5-2DE331F0BA76}">
-  <ds:schemaRefs>
-    <ds:schemaRef ds:uri="http://schemas.microsoft.com/office/2006/metadata/properties"/>
-    <ds:schemaRef ds:uri="7566ee58-baa1-4cd7-a09e-b251a660c77d"/>
-  </ds:schemaRefs>
-</ds:datastoreItem>
-</file>
-
-<file path=customXml/itemProps3.xml><?xml version="1.0" encoding="utf-8"?>
-<ds:datastoreItem xmlns:ds="http://schemas.openxmlformats.org/officeDocument/2006/customXml" ds:itemID="{5F7E0613-7F22-4F19-943E-EB5FC93EC306}">
-  <ds:schemaRefs>
-    <ds:schemaRef ds:uri="http://schemas.microsoft.com/sharepoint/v3/contenttype/forms"/>
-  </ds:schemaRefs>
-</ds:datastoreItem>
-</file>
-
-<file path=customXml/itemProps4.xml><?xml version="1.0" encoding="utf-8"?>
-<ds:datastoreItem xmlns:ds="http://schemas.openxmlformats.org/officeDocument/2006/customXml" ds:itemID="{336AD0E4-6EE5-4145-8577-A81CAC1AAD59}">
-  <ds:schemaRefs>
-    <ds:schemaRef ds:uri="http://schemas.microsoft.com/sharepoint/events"/>
-  </ds:schemaRefs>
-</ds:datastoreItem>
-</file>
-
-<file path=customXml/itemProps5.xml><?xml version="1.0" encoding="utf-8"?>
 <ds:datastoreItem xmlns:ds="http://schemas.openxmlformats.org/officeDocument/2006/customXml" ds:itemID="{BB996290-6EDA-4F04-AF2C-C6E42E03DC7F}">
   <ds:schemaRefs>
     <ds:schemaRef ds:uri="http://schemas.microsoft.com/office/2006/metadata/contentType"/>
@@ -9705,8 +9748,33 @@
 </ds:datastoreItem>
 </file>
 
+<file path=customXml/itemProps3.xml><?xml version="1.0" encoding="utf-8"?>
+<ds:datastoreItem xmlns:ds="http://schemas.openxmlformats.org/officeDocument/2006/customXml" ds:itemID="{336AD0E4-6EE5-4145-8577-A81CAC1AAD59}">
+  <ds:schemaRefs>
+    <ds:schemaRef ds:uri="http://schemas.microsoft.com/sharepoint/events"/>
+  </ds:schemaRefs>
+</ds:datastoreItem>
+</file>
+
+<file path=customXml/itemProps4.xml><?xml version="1.0" encoding="utf-8"?>
+<ds:datastoreItem xmlns:ds="http://schemas.openxmlformats.org/officeDocument/2006/customXml" ds:itemID="{5F7E0613-7F22-4F19-943E-EB5FC93EC306}">
+  <ds:schemaRefs>
+    <ds:schemaRef ds:uri="http://schemas.microsoft.com/sharepoint/v3/contenttype/forms"/>
+  </ds:schemaRefs>
+</ds:datastoreItem>
+</file>
+
+<file path=customXml/itemProps5.xml><?xml version="1.0" encoding="utf-8"?>
+<ds:datastoreItem xmlns:ds="http://schemas.openxmlformats.org/officeDocument/2006/customXml" ds:itemID="{2E37463F-4900-4DF7-93D5-2DE331F0BA76}">
+  <ds:schemaRefs>
+    <ds:schemaRef ds:uri="http://schemas.microsoft.com/office/2006/metadata/properties"/>
+    <ds:schemaRef ds:uri="7566ee58-baa1-4cd7-a09e-b251a660c77d"/>
+  </ds:schemaRefs>
+</ds:datastoreItem>
+</file>
+
 <file path=customXml/itemProps6.xml><?xml version="1.0" encoding="utf-8"?>
-<ds:datastoreItem xmlns:ds="http://schemas.openxmlformats.org/officeDocument/2006/customXml" ds:itemID="{1B81A415-8E3F-4016-BC5F-0FF33DFA7C9D}">
+<ds:datastoreItem xmlns:ds="http://schemas.openxmlformats.org/officeDocument/2006/customXml" ds:itemID="{723ECF09-8218-4BA0-BB52-958AE0AB10FE}">
   <ds:schemaRefs>
     <ds:schemaRef ds:uri="http://schemas.openxmlformats.org/officeDocument/2006/bibliography"/>
   </ds:schemaRefs>

</xml_diff>

<commit_message>
Updated license to apache. Updated license information in readme.md and in template.docx
</commit_message>
<xml_diff>
--- a/template.docx
+++ b/template.docx
@@ -8,8 +8,6 @@
       </w:pPr>
       <w:bookmarkStart w:id="0" w:name="_Toc22627484"/>
       <w:bookmarkStart w:id="1" w:name="_Toc34122801"/>
-      <w:bookmarkStart w:id="2" w:name="_GoBack"/>
-      <w:bookmarkEnd w:id="2"/>
     </w:p>
     <w:p/>
     <w:p/>
@@ -21,41 +19,51 @@
         <w:pStyle w:val="Title"/>
         <w:rPr>
           <w:rFonts w:asciiTheme="minorHAnsi" w:hAnsiTheme="minorHAnsi"/>
+          <w:sz w:val="72"/>
         </w:rPr>
       </w:pPr>
       <w:r>
         <w:rPr>
           <w:rFonts w:asciiTheme="minorHAnsi" w:hAnsiTheme="minorHAnsi"/>
+          <w:sz w:val="72"/>
         </w:rPr>
         <w:t>The Microsoft</w:t>
       </w:r>
       <w:r>
         <w:rPr>
           <w:rFonts w:asciiTheme="minorHAnsi" w:hAnsiTheme="minorHAnsi"/>
+          <w:sz w:val="72"/>
+          <w:vertAlign w:val="superscript"/>
         </w:rPr>
         <w:sym w:font="Symbol" w:char="F0E2"/>
       </w:r>
       <w:r>
         <w:rPr>
           <w:rFonts w:asciiTheme="minorHAnsi" w:hAnsiTheme="minorHAnsi"/>
+          <w:sz w:val="72"/>
+          <w:vertAlign w:val="superscript"/>
         </w:rPr>
         <w:t xml:space="preserve"> </w:t>
       </w:r>
       <w:r>
         <w:rPr>
           <w:rFonts w:asciiTheme="minorHAnsi" w:hAnsiTheme="minorHAnsi"/>
+          <w:sz w:val="72"/>
         </w:rPr>
         <w:t>Visual Basic</w:t>
       </w:r>
       <w:r>
         <w:rPr>
           <w:rFonts w:asciiTheme="minorHAnsi" w:hAnsiTheme="minorHAnsi"/>
+          <w:sz w:val="72"/>
+          <w:vertAlign w:val="superscript"/>
         </w:rPr>
         <w:sym w:font="Symbol" w:char="F0E2"/>
       </w:r>
       <w:r>
         <w:rPr>
           <w:rFonts w:asciiTheme="minorHAnsi" w:hAnsiTheme="minorHAnsi"/>
+          <w:sz w:val="72"/>
         </w:rPr>
         <w:br/>
         <w:t>Language Specification</w:t>
@@ -69,8 +77,8 @@
           <w:rFonts w:asciiTheme="minorHAnsi" w:hAnsiTheme="minorHAnsi"/>
         </w:rPr>
       </w:pPr>
-      <w:bookmarkStart w:id="3" w:name="_Toc22627485"/>
-      <w:bookmarkStart w:id="4" w:name="_Toc34122802"/>
+      <w:bookmarkStart w:id="2" w:name="_Toc22627485"/>
+      <w:bookmarkStart w:id="3" w:name="_Toc34122802"/>
     </w:p>
     <w:p>
       <w:pPr>
@@ -99,14 +107,14 @@
         </w:rPr>
         <w:t>Version 11.</w:t>
       </w:r>
-      <w:bookmarkEnd w:id="3"/>
+      <w:bookmarkEnd w:id="2"/>
       <w:r>
         <w:rPr>
           <w:rFonts w:asciiTheme="minorHAnsi" w:hAnsiTheme="minorHAnsi"/>
         </w:rPr>
         <w:t>0</w:t>
       </w:r>
-      <w:bookmarkEnd w:id="4"/>
+      <w:bookmarkEnd w:id="3"/>
     </w:p>
     <w:p>
       <w:pPr>
@@ -136,14 +144,14 @@
           <w:rFonts w:asciiTheme="minorHAnsi" w:hAnsiTheme="minorHAnsi"/>
         </w:rPr>
       </w:pPr>
-      <w:bookmarkStart w:id="5" w:name="_Toc34122803"/>
+      <w:bookmarkStart w:id="4" w:name="_Toc34122803"/>
       <w:r>
         <w:rPr>
           <w:rFonts w:asciiTheme="minorHAnsi" w:hAnsiTheme="minorHAnsi"/>
         </w:rPr>
         <w:t>Paul Vick</w:t>
       </w:r>
-      <w:bookmarkEnd w:id="5"/>
+      <w:bookmarkEnd w:id="4"/>
       <w:r>
         <w:rPr>
           <w:rFonts w:asciiTheme="minorHAnsi" w:hAnsiTheme="minorHAnsi"/>
@@ -157,24 +165,6 @@
         <w:rPr>
           <w:rFonts w:asciiTheme="minorHAnsi" w:hAnsiTheme="minorHAnsi"/>
         </w:rPr>
-      </w:pPr>
-      <w:bookmarkStart w:id="6" w:name="_Toc34122804"/>
-      <w:r>
-        <w:rPr>
-          <w:rFonts w:asciiTheme="minorHAnsi" w:hAnsiTheme="minorHAnsi"/>
-        </w:rPr>
-        <w:t>Microsoft C</w:t>
-      </w:r>
-      <w:bookmarkEnd w:id="6"/>
-      <w:r>
-        <w:rPr>
-          <w:rFonts w:asciiTheme="minorHAnsi" w:hAnsiTheme="minorHAnsi"/>
-        </w:rPr>
-        <w:t>orporation</w:t>
-      </w:r>
-    </w:p>
-    <w:p>
-      <w:pPr>
         <w:sectPr>
           <w:footerReference w:type="even" r:id="rId14"/>
           <w:footerReference w:type="default" r:id="rId15"/>
@@ -185,98 +175,34 @@
           <w:docGrid w:linePitch="360"/>
         </w:sectPr>
       </w:pPr>
-    </w:p>
-    <w:p>
+      <w:bookmarkStart w:id="5" w:name="_Toc34122804"/>
       <w:r>
-        <w:lastRenderedPageBreak/>
-        <w:t xml:space="preserve">The information contained in this document represents the current view of Microsoft Corporation on the issues discussed as of the date of publication. Because Microsoft must respond to changing market conditions, it should </w:t>
+        <w:rPr>
+          <w:rFonts w:asciiTheme="minorHAnsi" w:hAnsiTheme="minorHAnsi"/>
+        </w:rPr>
+        <w:t>Microsoft C</w:t>
       </w:r>
+      <w:bookmarkEnd w:id="5"/>
       <w:r>
-        <w:t>not</w:t>
+        <w:rPr>
+          <w:rFonts w:asciiTheme="minorHAnsi" w:hAnsiTheme="minorHAnsi"/>
+        </w:rPr>
+        <w:t>orpor</w:t>
       </w:r>
+      <w:bookmarkStart w:id="6" w:name="_GoBack"/>
+      <w:bookmarkEnd w:id="6"/>
       <w:r>
-        <w:t xml:space="preserve"> be interpreted to be a commitment on the part of Microsoft, and Microsoft cannot guarantee the accuracy of any information presented after the date of publication.</w:t>
+        <w:rPr>
+          <w:rFonts w:asciiTheme="minorHAnsi" w:hAnsiTheme="minorHAnsi"/>
+        </w:rPr>
+        <w:t>ation</w:t>
       </w:r>
     </w:p>
     <w:p>
-      <w:r>
-        <w:t>This Language Specification is for informational purposes only. MICROSOFT MAKES NO WARRANTIES, EXPRESS, IMPLIED OR STATUTORY, AS TO THE INFORMATION IN THIS DOCUMENT.</w:t>
-      </w:r>
-    </w:p>
-    <w:p>
-      <w:r>
-        <w:t xml:space="preserve">Complying with all applicable copyright laws is the responsibility of the user. Without limiting the rights under copyright, no part of this document may be reproduced, stored in or introduced into a retrieval system, or transmitted in any form or by any means (electronic, mechanical, photocopying, recording, or otherwise), or for any purpose, without the express written permission of Microsoft Corporation. </w:t>
-      </w:r>
-    </w:p>
-    <w:p>
-      <w:r>
-        <w:t>Microsoft may have patents, patent applications, trademarks, copyrights, or other intellectual property rights covering subject matter in this document. Except as expressly provided in any written license agreement from Microsoft, the furnishing of this document does not give you any license to these patents, trademarks, copyrights, or other intellectual property.</w:t>
-      </w:r>
-    </w:p>
-    <w:p>
-      <w:r>
-        <w:t>Unless otherwise noted, the example companies, organizations, products, domain names, e-mail addresses, logos, people, places and events depicted herein are fictitious, and no association with any real company, organization, product, domain name, email address, logo, person, place or event is intended or should be inferred.</w:t>
-      </w:r>
-    </w:p>
-    <w:p>
-      <w:r>
-        <w:sym w:font="Symbol" w:char="F0E3"/>
-      </w:r>
-      <w:r>
-        <w:t xml:space="preserve"> 2012 </w:t>
-      </w:r>
-      <w:r>
-        <w:rPr>
-          <w:rFonts w:cs="Verdana"/>
-        </w:rPr>
-        <w:t>Microsoft Corporation. All rights reserved.</w:t>
-      </w:r>
-      <w:r>
-        <w:rPr>
-          <w:rFonts w:eastAsia="Gulim" w:hint="eastAsia"/>
-        </w:rPr>
-        <w:t xml:space="preserve"> </w:t>
-      </w:r>
-    </w:p>
-    <w:p>
-      <w:r>
-        <w:t xml:space="preserve">Microsoft, MS-DOS, Visual Basic, Windows 2000, Windows 95, Windows 98, Windows ME, Windows NT, Windows XP, Windows Vista and Windows are either registered trademarks or trademarks of Microsoft Corporation in the </w:t>
-      </w:r>
-      <w:smartTag w:uri="urn:schemas-microsoft-com:office:smarttags" w:element="place">
-        <w:smartTag w:uri="urn:schemas-microsoft-com:office:smarttags" w:element="country-region">
-          <w:r>
-            <w:t>United States</w:t>
-          </w:r>
-        </w:smartTag>
-      </w:smartTag>
-      <w:r>
-        <w:t xml:space="preserve"> and/or other countries.</w:t>
-      </w:r>
-    </w:p>
-    <w:p>
-      <w:r>
-        <w:t>The names of actual companies and products mentioned herein may be the trademarks of their respective owners.</w:t>
-      </w:r>
-    </w:p>
-    <w:p>
-      <w:pPr>
-        <w:sectPr>
-          <w:headerReference w:type="even" r:id="rId16"/>
-          <w:footerReference w:type="default" r:id="rId17"/>
-          <w:headerReference w:type="first" r:id="rId18"/>
-          <w:type w:val="oddPage"/>
-          <w:pgSz w:w="12240" w:h="15840"/>
-          <w:pgMar w:top="1440" w:right="1152" w:bottom="1440" w:left="1152" w:header="1022" w:footer="1022" w:gutter="0"/>
-          <w:cols w:space="720"/>
-          <w:docGrid w:linePitch="360"/>
-        </w:sectPr>
-      </w:pPr>
-    </w:p>
-    <w:p>
       <w:pPr>
         <w:pStyle w:val="TOCHeading"/>
         <w:sectPr>
-          <w:footerReference w:type="default" r:id="rId19"/>
+          <w:footerReference w:type="default" r:id="rId16"/>
           <w:type w:val="oddPage"/>
           <w:pgSz w:w="12240" w:h="15840"/>
           <w:pgMar w:top="1440" w:right="1152" w:bottom="1440" w:left="1152" w:header="1022" w:footer="1022" w:gutter="0"/>
@@ -306,36 +232,23 @@
           <w:docGrid w:linePitch="360"/>
         </w:sectPr>
       </w:pPr>
-      <w:r>
-        <w:fldChar w:fldCharType="begin"/>
-      </w:r>
-      <w:r>
-        <w:instrText xml:space="preserve"> TOC \o "1-3" \n \h \z \u </w:instrText>
-      </w:r>
-      <w:r>
-        <w:fldChar w:fldCharType="separate"/>
-      </w:r>
-      <w:hyperlink w:anchor="_Toc432604519" w:history="1">
-        <w:r>
-          <w:rPr>
-            <w:noProof/>
-          </w:rPr>
-          <w:t>1. Section1</w:t>
-        </w:r>
-      </w:hyperlink>
-      <w:r>
-        <w:rPr>
-          <w:noProof/>
-        </w:rPr>
-        <w:fldChar w:fldCharType="end"/>
-      </w:r>
+      <w:fldSimple w:instr=" TOC \o &quot;1-3&quot; \n \h \z \u ">
+        <w:hyperlink w:anchor="_Toc432604519" w:history="1">
+          <w:r>
+            <w:rPr>
+              <w:noProof/>
+            </w:rPr>
+            <w:t>1. Section1</w:t>
+          </w:r>
+        </w:hyperlink>
+      </w:fldSimple>
     </w:p>
     <w:p>
       <w:pPr>
         <w:sectPr>
-          <w:headerReference w:type="even" r:id="rId20"/>
-          <w:headerReference w:type="default" r:id="rId21"/>
-          <w:headerReference w:type="first" r:id="rId22"/>
+          <w:headerReference w:type="even" r:id="rId17"/>
+          <w:headerReference w:type="default" r:id="rId18"/>
+          <w:headerReference w:type="first" r:id="rId19"/>
           <w:type w:val="continuous"/>
           <w:pgSz w:w="12240" w:h="15840"/>
           <w:pgMar w:top="1440" w:right="1152" w:bottom="1440" w:left="1152" w:header="1022" w:footer="1022" w:gutter="0"/>
@@ -347,8 +260,8 @@
     </w:p>
     <w:p/>
     <w:sectPr>
-      <w:headerReference w:type="even" r:id="rId23"/>
-      <w:headerReference w:type="default" r:id="rId24"/>
+      <w:headerReference w:type="even" r:id="rId20"/>
+      <w:headerReference w:type="default" r:id="rId21"/>
       <w:type w:val="continuous"/>
       <w:pgSz w:w="12240" w:h="15840"/>
       <w:pgMar w:top="1440" w:right="1152" w:bottom="1440" w:left="1152" w:header="1022" w:footer="1022" w:gutter="0"/>
@@ -434,7 +347,7 @@
         <w:noProof/>
         <w:sz w:val="16"/>
       </w:rPr>
-      <w:t>4</w:t>
+      <w:t>2</w:t>
     </w:r>
     <w:r>
       <w:rPr>
@@ -453,38 +366,32 @@
       <w:jc w:val="center"/>
     </w:pPr>
     <w:r>
-      <w:t xml:space="preserve">Copyright © Microsoft Corporation </w:t>
-    </w:r>
-    <w:r>
-      <w:fldChar w:fldCharType="begin"/>
-    </w:r>
-    <w:r>
-      <w:instrText xml:space="preserve"> DATE  \@ "yyyy"  \* MERGEFORMAT </w:instrText>
-    </w:r>
-    <w:r>
-      <w:fldChar w:fldCharType="separate"/>
-    </w:r>
-    <w:r>
-      <w:rPr>
-        <w:noProof/>
-      </w:rPr>
-      <w:t>2016</w:t>
-    </w:r>
-    <w:r>
-      <w:rPr>
-        <w:noProof/>
-      </w:rPr>
-      <w:fldChar w:fldCharType="end"/>
-    </w:r>
-    <w:r>
-      <w:t>. All Rights Reserved.</w:t>
+      <w:t>Copyright © Microsoft. All Rights Reserved.</w:t>
     </w:r>
     <w:r>
       <w:br/>
+      <w:t xml:space="preserve">Licensed under the Apache License 2.0 - </w:t>
     </w:r>
+    <w:hyperlink r:id="rId1" w:history="1">
+      <w:r>
+        <w:rPr>
+          <w:rStyle w:val="Hyperlink"/>
+        </w:rPr>
+        <w:t>www.github.com/dotnet/roslyn/blob/master/License.txt</w:t>
+      </w:r>
+    </w:hyperlink>
     <w:r>
-      <w:t>Please send corrections, comments, and other feedback to http://connect.microsoft.com</w:t>
+      <w:br/>
+      <w:t xml:space="preserve">For comments and suggestions – </w:t>
     </w:r>
+    <w:hyperlink r:id="rId2" w:history="1">
+      <w:r>
+        <w:rPr>
+          <w:rStyle w:val="Hyperlink"/>
+        </w:rPr>
+        <w:t>www.github.com/dotnet/roslyn/issues</w:t>
+      </w:r>
+    </w:hyperlink>
   </w:p>
 </w:ftr>
 </file>
@@ -493,16 +400,6 @@
 <w:ftr xmlns:wpc="http://schemas.microsoft.com/office/word/2010/wordprocessingCanvas" xmlns:cx="http://schemas.microsoft.com/office/drawing/2014/chartex" xmlns:cx1="http://schemas.microsoft.com/office/drawing/2015/9/8/chartex" xmlns:cx2="http://schemas.microsoft.com/office/drawing/2015/10/21/chartex" xmlns:mc="http://schemas.openxmlformats.org/markup-compatibility/2006" xmlns:o="urn:schemas-microsoft-com:office:office" xmlns:r="http://schemas.openxmlformats.org/officeDocument/2006/relationships" xmlns:m="http://schemas.openxmlformats.org/officeDocument/2006/math" xmlns:v="urn:schemas-microsoft-com:vml" xmlns:wp14="http://schemas.microsoft.com/office/word/2010/wordprocessingDrawing" xmlns:wp="http://schemas.openxmlformats.org/drawingml/2006/wordprocessingDrawing" xmlns:w10="urn:schemas-microsoft-com:office:word" xmlns:w="http://schemas.openxmlformats.org/wordprocessingml/2006/main" xmlns:w14="http://schemas.microsoft.com/office/word/2010/wordml" xmlns:w15="http://schemas.microsoft.com/office/word/2012/wordml" xmlns:w16se="http://schemas.microsoft.com/office/word/2015/wordml/symex" xmlns:wpg="http://schemas.microsoft.com/office/word/2010/wordprocessingGroup" xmlns:wpi="http://schemas.microsoft.com/office/word/2010/wordprocessingInk" xmlns:wne="http://schemas.microsoft.com/office/word/2006/wordml" xmlns:wps="http://schemas.microsoft.com/office/word/2010/wordprocessingShape" mc:Ignorable="w14 w15 w16se wp14">
   <w:p>
     <w:pPr>
-      <w:jc w:val="center"/>
-    </w:pPr>
-  </w:p>
-</w:ftr>
-</file>
-
-<file path=word/footer4.xml><?xml version="1.0" encoding="utf-8"?>
-<w:ftr xmlns:wpc="http://schemas.microsoft.com/office/word/2010/wordprocessingCanvas" xmlns:cx="http://schemas.microsoft.com/office/drawing/2014/chartex" xmlns:cx1="http://schemas.microsoft.com/office/drawing/2015/9/8/chartex" xmlns:cx2="http://schemas.microsoft.com/office/drawing/2015/10/21/chartex" xmlns:mc="http://schemas.openxmlformats.org/markup-compatibility/2006" xmlns:o="urn:schemas-microsoft-com:office:office" xmlns:r="http://schemas.openxmlformats.org/officeDocument/2006/relationships" xmlns:m="http://schemas.openxmlformats.org/officeDocument/2006/math" xmlns:v="urn:schemas-microsoft-com:vml" xmlns:wp14="http://schemas.microsoft.com/office/word/2010/wordprocessingDrawing" xmlns:wp="http://schemas.openxmlformats.org/drawingml/2006/wordprocessingDrawing" xmlns:w10="urn:schemas-microsoft-com:office:word" xmlns:w="http://schemas.openxmlformats.org/wordprocessingml/2006/main" xmlns:w14="http://schemas.microsoft.com/office/word/2010/wordml" xmlns:w15="http://schemas.microsoft.com/office/word/2012/wordml" xmlns:w16se="http://schemas.microsoft.com/office/word/2015/wordml/symex" xmlns:wpg="http://schemas.microsoft.com/office/word/2010/wordprocessingGroup" xmlns:wpi="http://schemas.microsoft.com/office/word/2010/wordprocessingInk" xmlns:wne="http://schemas.microsoft.com/office/word/2006/wordml" xmlns:wps="http://schemas.microsoft.com/office/word/2010/wordprocessingShape" mc:Ignorable="w14 w15 w16se wp14">
-  <w:p>
-    <w:pPr>
       <w:tabs>
         <w:tab w:val="right" w:pos="9900"/>
       </w:tabs>
@@ -536,7 +433,7 @@
         <w:noProof/>
         <w:sz w:val="16"/>
       </w:rPr>
-      <w:t>5</w:t>
+      <w:t>3</w:t>
     </w:r>
     <w:r>
       <w:rPr>
@@ -571,82 +468,42 @@
 
 <file path=word/header1.xml><?xml version="1.0" encoding="utf-8"?>
 <w:hdr xmlns:wpc="http://schemas.microsoft.com/office/word/2010/wordprocessingCanvas" xmlns:cx="http://schemas.microsoft.com/office/drawing/2014/chartex" xmlns:cx1="http://schemas.microsoft.com/office/drawing/2015/9/8/chartex" xmlns:cx2="http://schemas.microsoft.com/office/drawing/2015/10/21/chartex" xmlns:mc="http://schemas.openxmlformats.org/markup-compatibility/2006" xmlns:o="urn:schemas-microsoft-com:office:office" xmlns:r="http://schemas.openxmlformats.org/officeDocument/2006/relationships" xmlns:m="http://schemas.openxmlformats.org/officeDocument/2006/math" xmlns:v="urn:schemas-microsoft-com:vml" xmlns:wp14="http://schemas.microsoft.com/office/word/2010/wordprocessingDrawing" xmlns:wp="http://schemas.openxmlformats.org/drawingml/2006/wordprocessingDrawing" xmlns:w10="urn:schemas-microsoft-com:office:word" xmlns:w="http://schemas.openxmlformats.org/wordprocessingml/2006/main" xmlns:w14="http://schemas.microsoft.com/office/word/2010/wordml" xmlns:w15="http://schemas.microsoft.com/office/word/2012/wordml" xmlns:w16se="http://schemas.microsoft.com/office/word/2015/wordml/symex" xmlns:wpg="http://schemas.microsoft.com/office/word/2010/wordprocessingGroup" xmlns:wpi="http://schemas.microsoft.com/office/word/2010/wordprocessingInk" xmlns:wne="http://schemas.microsoft.com/office/word/2006/wordml" xmlns:wps="http://schemas.microsoft.com/office/word/2010/wordprocessingShape" mc:Ignorable="w14 w15 w16se wp14">
-  <w:p/>
-</w:hdr>
-</file>
-
-<file path=word/header2.xml><?xml version="1.0" encoding="utf-8"?>
-<w:hdr xmlns:wpc="http://schemas.microsoft.com/office/word/2010/wordprocessingCanvas" xmlns:cx="http://schemas.microsoft.com/office/drawing/2014/chartex" xmlns:cx1="http://schemas.microsoft.com/office/drawing/2015/9/8/chartex" xmlns:cx2="http://schemas.microsoft.com/office/drawing/2015/10/21/chartex" xmlns:mc="http://schemas.openxmlformats.org/markup-compatibility/2006" xmlns:o="urn:schemas-microsoft-com:office:office" xmlns:r="http://schemas.openxmlformats.org/officeDocument/2006/relationships" xmlns:m="http://schemas.openxmlformats.org/officeDocument/2006/math" xmlns:v="urn:schemas-microsoft-com:vml" xmlns:wp14="http://schemas.microsoft.com/office/word/2010/wordprocessingDrawing" xmlns:wp="http://schemas.openxmlformats.org/drawingml/2006/wordprocessingDrawing" xmlns:w10="urn:schemas-microsoft-com:office:word" xmlns:w="http://schemas.openxmlformats.org/wordprocessingml/2006/main" xmlns:w14="http://schemas.microsoft.com/office/word/2010/wordml" xmlns:w15="http://schemas.microsoft.com/office/word/2012/wordml" xmlns:w16se="http://schemas.microsoft.com/office/word/2015/wordml/symex" xmlns:wpg="http://schemas.microsoft.com/office/word/2010/wordprocessingGroup" xmlns:wpi="http://schemas.microsoft.com/office/word/2010/wordprocessingInk" xmlns:wne="http://schemas.microsoft.com/office/word/2006/wordml" xmlns:wps="http://schemas.microsoft.com/office/word/2010/wordprocessingShape" mc:Ignorable="w14 w15 w16se wp14">
-  <w:p/>
-</w:hdr>
-</file>
-
-<file path=word/header3.xml><?xml version="1.0" encoding="utf-8"?>
-<w:hdr xmlns:wpc="http://schemas.microsoft.com/office/word/2010/wordprocessingCanvas" xmlns:cx="http://schemas.microsoft.com/office/drawing/2014/chartex" xmlns:cx1="http://schemas.microsoft.com/office/drawing/2015/9/8/chartex" xmlns:cx2="http://schemas.microsoft.com/office/drawing/2015/10/21/chartex" xmlns:mc="http://schemas.openxmlformats.org/markup-compatibility/2006" xmlns:o="urn:schemas-microsoft-com:office:office" xmlns:r="http://schemas.openxmlformats.org/officeDocument/2006/relationships" xmlns:m="http://schemas.openxmlformats.org/officeDocument/2006/math" xmlns:v="urn:schemas-microsoft-com:vml" xmlns:wp14="http://schemas.microsoft.com/office/word/2010/wordprocessingDrawing" xmlns:wp="http://schemas.openxmlformats.org/drawingml/2006/wordprocessingDrawing" xmlns:w10="urn:schemas-microsoft-com:office:word" xmlns:w="http://schemas.openxmlformats.org/wordprocessingml/2006/main" xmlns:w14="http://schemas.microsoft.com/office/word/2010/wordml" xmlns:w15="http://schemas.microsoft.com/office/word/2012/wordml" xmlns:w16se="http://schemas.microsoft.com/office/word/2015/wordml/symex" xmlns:wpg="http://schemas.microsoft.com/office/word/2010/wordprocessingGroup" xmlns:wpi="http://schemas.microsoft.com/office/word/2010/wordprocessingInk" xmlns:wne="http://schemas.microsoft.com/office/word/2006/wordml" xmlns:wps="http://schemas.microsoft.com/office/word/2010/wordprocessingShape" mc:Ignorable="w14 w15 w16se wp14">
   <w:p>
     <w:pPr>
       <w:pBdr>
         <w:bottom w:val="single" w:sz="4" w:space="1" w:color="auto"/>
       </w:pBdr>
     </w:pPr>
-    <w:r>
-      <w:fldChar w:fldCharType="begin"/>
-    </w:r>
-    <w:r>
-      <w:instrText xml:space="preserve"> STYLEREF  "Heading 1,Heading 1#" \n  \* MERGEFORMAT </w:instrText>
-    </w:r>
-    <w:r>
-      <w:fldChar w:fldCharType="separate"/>
-    </w:r>
+    <w:fldSimple w:instr=" STYLEREF  &quot;Heading 1,Heading 1#&quot; \n  \* MERGEFORMAT ">
+      <w:r>
+        <w:rPr>
+          <w:b/>
+          <w:bCs/>
+          <w:noProof/>
+        </w:rPr>
+        <w:t>2</w:t>
+      </w:r>
+    </w:fldSimple>
     <w:r>
       <w:rPr>
         <w:b/>
         <w:bCs/>
-        <w:noProof/>
-      </w:rPr>
-      <w:t>2</w:t>
-    </w:r>
-    <w:r>
-      <w:rPr>
-        <w:b/>
-        <w:bCs/>
-        <w:noProof/>
-      </w:rPr>
-      <w:fldChar w:fldCharType="end"/>
-    </w:r>
-    <w:r>
-      <w:rPr>
-        <w:b/>
-        <w:bCs/>
       </w:rPr>
       <w:t xml:space="preserve">.     </w:t>
     </w:r>
-    <w:r>
-      <w:fldChar w:fldCharType="begin"/>
-    </w:r>
-    <w:r>
-      <w:instrText xml:space="preserve"> STYLEREF  "Heading 1,Heading 1#"  \* MERGEFORMAT </w:instrText>
-    </w:r>
-    <w:r>
-      <w:fldChar w:fldCharType="separate"/>
-    </w:r>
-    <w:r>
-      <w:rPr>
-        <w:noProof/>
-      </w:rPr>
-      <w:t>sdSdf</w:t>
-    </w:r>
-    <w:r>
-      <w:rPr>
-        <w:noProof/>
-      </w:rPr>
-      <w:fldChar w:fldCharType="end"/>
-    </w:r>
+    <w:fldSimple w:instr=" STYLEREF  &quot;Heading 1,Heading 1#&quot;  \* MERGEFORMAT ">
+      <w:r>
+        <w:rPr>
+          <w:noProof/>
+        </w:rPr>
+        <w:t>sdSdf</w:t>
+      </w:r>
+    </w:fldSimple>
   </w:p>
 </w:hdr>
 </file>
 
-<file path=word/header4.xml><?xml version="1.0" encoding="utf-8"?>
+<file path=word/header2.xml><?xml version="1.0" encoding="utf-8"?>
 <w:hdr xmlns:wpc="http://schemas.microsoft.com/office/word/2010/wordprocessingCanvas" xmlns:cx="http://schemas.microsoft.com/office/drawing/2014/chartex" xmlns:cx1="http://schemas.microsoft.com/office/drawing/2015/9/8/chartex" xmlns:cx2="http://schemas.microsoft.com/office/drawing/2015/10/21/chartex" xmlns:mc="http://schemas.openxmlformats.org/markup-compatibility/2006" xmlns:o="urn:schemas-microsoft-com:office:office" xmlns:r="http://schemas.openxmlformats.org/officeDocument/2006/relationships" xmlns:m="http://schemas.openxmlformats.org/officeDocument/2006/math" xmlns:v="urn:schemas-microsoft-com:vml" xmlns:wp14="http://schemas.microsoft.com/office/word/2010/wordprocessingDrawing" xmlns:wp="http://schemas.openxmlformats.org/drawingml/2006/wordprocessingDrawing" xmlns:w10="urn:schemas-microsoft-com:office:word" xmlns:w="http://schemas.openxmlformats.org/wordprocessingml/2006/main" xmlns:w14="http://schemas.microsoft.com/office/word/2010/wordml" xmlns:w15="http://schemas.microsoft.com/office/word/2012/wordml" xmlns:w16se="http://schemas.microsoft.com/office/word/2015/wordml/symex" xmlns:wpg="http://schemas.microsoft.com/office/word/2010/wordprocessingGroup" xmlns:wpi="http://schemas.microsoft.com/office/word/2010/wordprocessingInk" xmlns:wne="http://schemas.microsoft.com/office/word/2006/wordml" xmlns:wps="http://schemas.microsoft.com/office/word/2010/wordprocessingShape" mc:Ignorable="w14 w15 w16se wp14">
   <w:p>
     <w:pPr>
@@ -668,74 +525,44 @@
       </w:rPr>
       <w:tab/>
     </w:r>
-    <w:r>
-      <w:fldChar w:fldCharType="begin"/>
-    </w:r>
-    <w:r>
-      <w:instrText xml:space="preserve"> STYLEREF  "Heading 2,Heading 2#" \n  \* MERGEFORMAT </w:instrText>
-    </w:r>
-    <w:r>
-      <w:fldChar w:fldCharType="separate"/>
-    </w:r>
+    <w:fldSimple w:instr=" STYLEREF  &quot;Heading 2,Heading 2#&quot; \n  \* MERGEFORMAT ">
+      <w:r>
+        <w:rPr>
+          <w:b/>
+          <w:bCs/>
+          <w:noProof/>
+        </w:rPr>
+        <w:t>1.1</w:t>
+      </w:r>
+    </w:fldSimple>
     <w:r>
       <w:rPr>
         <w:b/>
         <w:bCs/>
-        <w:noProof/>
-      </w:rPr>
-      <w:t>1.1</w:t>
-    </w:r>
-    <w:r>
-      <w:rPr>
-        <w:b/>
-        <w:bCs/>
-        <w:noProof/>
-      </w:rPr>
-      <w:fldChar w:fldCharType="end"/>
-    </w:r>
-    <w:r>
-      <w:rPr>
-        <w:b/>
-        <w:bCs/>
       </w:rPr>
       <w:t xml:space="preserve">     </w:t>
     </w:r>
-    <w:r>
-      <w:fldChar w:fldCharType="begin"/>
-    </w:r>
-    <w:r>
-      <w:instrText xml:space="preserve"> STYLEREF  "Heading 2,Heading 2#"  \* MERGEFORMAT </w:instrText>
-    </w:r>
-    <w:r>
-      <w:fldChar w:fldCharType="separate"/>
-    </w:r>
-    <w:r>
-      <w:rPr>
-        <w:b/>
-        <w:bCs/>
-        <w:noProof/>
-      </w:rPr>
-      <w:t>Section1a</w:t>
-    </w:r>
-    <w:r>
-      <w:rPr>
-        <w:b/>
-        <w:bCs/>
-        <w:noProof/>
-      </w:rPr>
-      <w:fldChar w:fldCharType="end"/>
-    </w:r>
+    <w:fldSimple w:instr=" STYLEREF  &quot;Heading 2,Heading 2#&quot;  \* MERGEFORMAT ">
+      <w:r>
+        <w:rPr>
+          <w:b/>
+          <w:bCs/>
+          <w:noProof/>
+        </w:rPr>
+        <w:t>Section1a</w:t>
+      </w:r>
+    </w:fldSimple>
   </w:p>
 </w:hdr>
 </file>
 
-<file path=word/header5.xml><?xml version="1.0" encoding="utf-8"?>
+<file path=word/header3.xml><?xml version="1.0" encoding="utf-8"?>
 <w:hdr xmlns:wpc="http://schemas.microsoft.com/office/word/2010/wordprocessingCanvas" xmlns:cx="http://schemas.microsoft.com/office/drawing/2014/chartex" xmlns:cx1="http://schemas.microsoft.com/office/drawing/2015/9/8/chartex" xmlns:cx2="http://schemas.microsoft.com/office/drawing/2015/10/21/chartex" xmlns:mc="http://schemas.openxmlformats.org/markup-compatibility/2006" xmlns:o="urn:schemas-microsoft-com:office:office" xmlns:r="http://schemas.openxmlformats.org/officeDocument/2006/relationships" xmlns:m="http://schemas.openxmlformats.org/officeDocument/2006/math" xmlns:v="urn:schemas-microsoft-com:vml" xmlns:wp14="http://schemas.microsoft.com/office/word/2010/wordprocessingDrawing" xmlns:wp="http://schemas.openxmlformats.org/drawingml/2006/wordprocessingDrawing" xmlns:w10="urn:schemas-microsoft-com:office:word" xmlns:w="http://schemas.openxmlformats.org/wordprocessingml/2006/main" xmlns:w14="http://schemas.microsoft.com/office/word/2010/wordml" xmlns:w15="http://schemas.microsoft.com/office/word/2012/wordml" xmlns:w16se="http://schemas.microsoft.com/office/word/2015/wordml/symex" xmlns:wpg="http://schemas.microsoft.com/office/word/2010/wordprocessingGroup" xmlns:wpi="http://schemas.microsoft.com/office/word/2010/wordprocessingInk" xmlns:wne="http://schemas.microsoft.com/office/word/2006/wordml" xmlns:wps="http://schemas.microsoft.com/office/word/2010/wordprocessingShape" mc:Ignorable="w14 w15 w16se wp14">
   <w:p/>
 </w:hdr>
 </file>
 
-<file path=word/header6.xml><?xml version="1.0" encoding="utf-8"?>
+<file path=word/header4.xml><?xml version="1.0" encoding="utf-8"?>
 <w:hdr xmlns:wpc="http://schemas.microsoft.com/office/word/2010/wordprocessingCanvas" xmlns:cx="http://schemas.microsoft.com/office/drawing/2014/chartex" xmlns:cx1="http://schemas.microsoft.com/office/drawing/2015/9/8/chartex" xmlns:cx2="http://schemas.microsoft.com/office/drawing/2015/10/21/chartex" xmlns:mc="http://schemas.openxmlformats.org/markup-compatibility/2006" xmlns:o="urn:schemas-microsoft-com:office:office" xmlns:r="http://schemas.openxmlformats.org/officeDocument/2006/relationships" xmlns:m="http://schemas.openxmlformats.org/officeDocument/2006/math" xmlns:v="urn:schemas-microsoft-com:vml" xmlns:wp14="http://schemas.microsoft.com/office/word/2010/wordprocessingDrawing" xmlns:wp="http://schemas.openxmlformats.org/drawingml/2006/wordprocessingDrawing" xmlns:w10="urn:schemas-microsoft-com:office:word" xmlns:w="http://schemas.openxmlformats.org/wordprocessingml/2006/main" xmlns:w14="http://schemas.microsoft.com/office/word/2010/wordml" xmlns:w15="http://schemas.microsoft.com/office/word/2012/wordml" xmlns:w16se="http://schemas.microsoft.com/office/word/2015/wordml/symex" xmlns:wpg="http://schemas.microsoft.com/office/word/2010/wordprocessingGroup" xmlns:wpi="http://schemas.microsoft.com/office/word/2010/wordprocessingInk" xmlns:wne="http://schemas.microsoft.com/office/word/2006/wordml" xmlns:wps="http://schemas.microsoft.com/office/word/2010/wordprocessingShape" mc:Ignorable="w14 w15 w16se wp14">
   <w:p>
     <w:pPr>
@@ -801,7 +628,7 @@
 </w:hdr>
 </file>
 
-<file path=word/header7.xml><?xml version="1.0" encoding="utf-8"?>
+<file path=word/header5.xml><?xml version="1.0" encoding="utf-8"?>
 <w:hdr xmlns:wpc="http://schemas.microsoft.com/office/word/2010/wordprocessingCanvas" xmlns:cx="http://schemas.microsoft.com/office/drawing/2014/chartex" xmlns:cx1="http://schemas.microsoft.com/office/drawing/2015/9/8/chartex" xmlns:cx2="http://schemas.microsoft.com/office/drawing/2015/10/21/chartex" xmlns:mc="http://schemas.openxmlformats.org/markup-compatibility/2006" xmlns:o="urn:schemas-microsoft-com:office:office" xmlns:r="http://schemas.openxmlformats.org/officeDocument/2006/relationships" xmlns:m="http://schemas.openxmlformats.org/officeDocument/2006/math" xmlns:v="urn:schemas-microsoft-com:vml" xmlns:wp14="http://schemas.microsoft.com/office/word/2010/wordprocessingDrawing" xmlns:wp="http://schemas.openxmlformats.org/drawingml/2006/wordprocessingDrawing" xmlns:w10="urn:schemas-microsoft-com:office:word" xmlns:w="http://schemas.openxmlformats.org/wordprocessingml/2006/main" xmlns:w14="http://schemas.microsoft.com/office/word/2010/wordml" xmlns:w15="http://schemas.microsoft.com/office/word/2012/wordml" xmlns:w16se="http://schemas.microsoft.com/office/word/2015/wordml/symex" xmlns:wpg="http://schemas.microsoft.com/office/word/2010/wordprocessingGroup" xmlns:wpi="http://schemas.microsoft.com/office/word/2010/wordprocessingInk" xmlns:wne="http://schemas.microsoft.com/office/word/2006/wordml" xmlns:wps="http://schemas.microsoft.com/office/word/2010/wordprocessingShape" mc:Ignorable="w14 w15 w16se wp14">
   <w:p>
     <w:pPr>
@@ -7975,6 +7802,7 @@
     <w:lsdException w:name="HTML Sample" w:semiHidden="1" w:unhideWhenUsed="1"/>
     <w:lsdException w:name="HTML Typewriter" w:semiHidden="1" w:unhideWhenUsed="1"/>
     <w:lsdException w:name="HTML Variable" w:semiHidden="1" w:unhideWhenUsed="1"/>
+    <w:lsdException w:name="Normal Table" w:semiHidden="1" w:unhideWhenUsed="1"/>
     <w:lsdException w:name="annotation subject" w:semiHidden="1" w:unhideWhenUsed="1"/>
     <w:lsdException w:name="No List" w:semiHidden="1" w:uiPriority="99" w:unhideWhenUsed="1"/>
     <w:lsdException w:name="Outline List 1" w:semiHidden="1" w:unhideWhenUsed="1"/>
@@ -8020,8 +7848,10 @@
     <w:lsdException w:name="Table Subtle 1" w:semiHidden="1" w:unhideWhenUsed="1"/>
     <w:lsdException w:name="Table Subtle 2" w:semiHidden="1" w:unhideWhenUsed="1"/>
     <w:lsdException w:name="Table Web 1" w:semiHidden="1" w:unhideWhenUsed="1"/>
+    <w:lsdException w:name="Table Web 2" w:semiHidden="1" w:unhideWhenUsed="1"/>
     <w:lsdException w:name="Table Web 3" w:semiHidden="1" w:unhideWhenUsed="1"/>
     <w:lsdException w:name="Balloon Text" w:semiHidden="1" w:unhideWhenUsed="1"/>
+    <w:lsdException w:name="Table Theme" w:semiHidden="1" w:unhideWhenUsed="1"/>
     <w:lsdException w:name="Placeholder Text" w:semiHidden="1" w:uiPriority="99"/>
     <w:lsdException w:name="No Spacing" w:uiPriority="1" w:qFormat="1"/>
     <w:lsdException w:name="Light Shading" w:uiPriority="60"/>
@@ -9076,6 +8906,17 @@
     <w:qFormat/>
     <w:rsid w:val="004A3DB4"/>
   </w:style>
+  <w:style w:type="character" w:styleId="Hyperlink">
+    <w:name w:val="Hyperlink"/>
+    <w:basedOn w:val="DefaultParagraphFont"/>
+    <w:uiPriority w:val="99"/>
+    <w:unhideWhenUsed/>
+    <w:rsid w:val="00B40A5A"/>
+    <w:rPr>
+      <w:color w:val="0000FF" w:themeColor="hyperlink"/>
+      <w:u w:val="single"/>
+    </w:rPr>
+  </w:style>
 </w:styles>
 </file>
 
@@ -9363,150 +9204,6 @@
 </file>
 
 <file path=customXml/item1.xml><?xml version="1.0" encoding="utf-8"?>
-<outs:outSpaceData xmlns:outs="http://schemas.microsoft.com/office/2009/outspace/metadata">
-  <outs:relatedDates>
-    <outs:relatedDate>
-      <outs:type>3</outs:type>
-      <outs:displayName>Last Modified</outs:displayName>
-      <outs:dateTime>2009-12-23T19:17:00Z</outs:dateTime>
-      <outs:isPinned>true</outs:isPinned>
-    </outs:relatedDate>
-    <outs:relatedDate>
-      <outs:type>2</outs:type>
-      <outs:displayName>Created</outs:displayName>
-      <outs:dateTime>2009-12-21T11:31:00Z</outs:dateTime>
-      <outs:isPinned>true</outs:isPinned>
-    </outs:relatedDate>
-    <outs:relatedDate>
-      <outs:type>4</outs:type>
-      <outs:displayName>Last Printed</outs:displayName>
-      <outs:dateTime>2004-06-22T22:53:00Z</outs:dateTime>
-      <outs:isPinned>true</outs:isPinned>
-    </outs:relatedDate>
-  </outs:relatedDates>
-  <outs:relatedDocuments>
-    <outs:relatedDocument>
-      <outs:type>2</outs:type>
-      <outs:displayName>Other documents in current folder</outs:displayName>
-      <outs:uri/>
-      <outs:isPinned>true</outs:isPinned>
-    </outs:relatedDocument>
-  </outs:relatedDocuments>
-  <outs:relatedPeople>
-    <outs:relatedPeopleItem>
-      <outs:category>Author</outs:category>
-      <outs:people>
-        <outs:relatedPerson>
-          <outs:displayName>Paul Vick</outs:displayName>
-          <outs:accountName/>
-        </outs:relatedPerson>
-      </outs:people>
-      <outs:source>0</outs:source>
-      <outs:isPinned>true</outs:isPinned>
-    </outs:relatedPeopleItem>
-    <outs:relatedPeopleItem>
-      <outs:category>Last modified by</outs:category>
-      <outs:people>
-        <outs:relatedPerson>
-          <outs:displayName>Lucian Wischik</outs:displayName>
-          <outs:accountName/>
-        </outs:relatedPerson>
-      </outs:people>
-      <outs:source>0</outs:source>
-      <outs:isPinned>true</outs:isPinned>
-    </outs:relatedPeopleItem>
-    <outs:relatedPeopleItem>
-      <outs:category>Manager</outs:category>
-      <outs:people/>
-      <outs:source>0</outs:source>
-      <outs:isPinned>false</outs:isPinned>
-    </outs:relatedPeopleItem>
-  </outs:relatedPeople>
-  <propertyMetadataList xmlns="http://schemas.microsoft.com/office/2009/outspace/metadata">
-    <propertyMetadata>
-      <type>0</type>
-      <propertyId>2228224</propertyId>
-      <propertyName/>
-      <isPinned>true</isPinned>
-    </propertyMetadata>
-    <propertyMetadata>
-      <type>0</type>
-      <propertyId>589824</propertyId>
-      <propertyName/>
-      <isPinned>true</isPinned>
-    </propertyMetadata>
-    <propertyMetadata>
-      <type>0</type>
-      <propertyId>589825</propertyId>
-      <propertyName/>
-      <isPinned>true</isPinned>
-    </propertyMetadata>
-    <propertyMetadata>
-      <type>0</type>
-      <propertyId>786432</propertyId>
-      <propertyName/>
-      <isPinned>true</isPinned>
-    </propertyMetadata>
-    <propertyMetadata>
-      <type>0</type>
-      <propertyId>14</propertyId>
-      <propertyName/>
-      <isPinned>true</isPinned>
-    </propertyMetadata>
-    <propertyMetadata>
-      <type>0</type>
-      <propertyId>8</propertyId>
-      <propertyName/>
-      <isPinned>true</isPinned>
-    </propertyMetadata>
-    <propertyMetadata>
-      <type>0</type>
-      <propertyId>6</propertyId>
-      <propertyName/>
-      <isPinned>true</isPinned>
-    </propertyMetadata>
-    <propertyMetadata>
-      <type>0</type>
-      <propertyId>655365</propertyId>
-      <propertyName/>
-      <isPinned>false</isPinned>
-    </propertyMetadata>
-    <propertyMetadata>
-      <type>0</type>
-      <propertyId>1</propertyId>
-      <propertyName/>
-      <isPinned>false</isPinned>
-    </propertyMetadata>
-    <propertyMetadata>
-      <type>0</type>
-      <propertyId>0</propertyId>
-      <propertyName/>
-      <isPinned>false</isPinned>
-    </propertyMetadata>
-    <propertyMetadata>
-      <type>0</type>
-      <propertyId>13</propertyId>
-      <propertyName/>
-      <isPinned>false</isPinned>
-    </propertyMetadata>
-    <propertyMetadata>
-      <type>0</type>
-      <propertyId>1179653</propertyId>
-      <propertyName/>
-      <isPinned>false</isPinned>
-    </propertyMetadata>
-    <propertyMetadata>
-      <type>0</type>
-      <propertyId>22</propertyId>
-      <propertyName/>
-      <isPinned>false</isPinned>
-    </propertyMetadata>
-  </propertyMetadataList>
-  <outs:corruptMetadataWasLost/>
-</outs:outSpaceData>
-</file>
-
-<file path=customXml/item2.xml><?xml version="1.0" encoding="utf-8"?>
 <ct:contentTypeSchema xmlns:ct="http://schemas.microsoft.com/office/2006/metadata/contentType" xmlns:ma="http://schemas.microsoft.com/office/2006/metadata/properties/metaAttributes" ct:_="" ma:_="" ma:contentTypeName="Document" ma:contentTypeID="0x0101003833BC964D4BA745A687F59529EB781A" ma:contentTypeVersion="1" ma:contentTypeDescription="Create a new document." ma:contentTypeScope="" ma:versionID="2c82f5b31150f784f7ba8a27c9ffc128">
   <xsd:schema xmlns:xsd="http://www.w3.org/2001/XMLSchema" xmlns:xs="http://www.w3.org/2001/XMLSchema" xmlns:p="http://schemas.microsoft.com/office/2006/metadata/properties" xmlns:ns2="7566ee58-baa1-4cd7-a09e-b251a660c77d" targetNamespace="http://schemas.microsoft.com/office/2006/metadata/properties" ma:root="true" ma:fieldsID="6ac6cc619cf7e2dee534c609ec1857d2" ns2:_="">
     <xsd:import namespace="7566ee58-baa1-4cd7-a09e-b251a660c77d"/>
@@ -9651,7 +9348,172 @@
 </ct:contentTypeSchema>
 </file>
 
+<file path=customXml/item2.xml><?xml version="1.0" encoding="utf-8"?>
+<outs:outSpaceData xmlns:outs="http://schemas.microsoft.com/office/2009/outspace/metadata">
+  <outs:relatedDates>
+    <outs:relatedDate>
+      <outs:type>3</outs:type>
+      <outs:displayName>Last Modified</outs:displayName>
+      <outs:dateTime>2009-12-23T19:17:00Z</outs:dateTime>
+      <outs:isPinned>true</outs:isPinned>
+    </outs:relatedDate>
+    <outs:relatedDate>
+      <outs:type>2</outs:type>
+      <outs:displayName>Created</outs:displayName>
+      <outs:dateTime>2009-12-21T11:31:00Z</outs:dateTime>
+      <outs:isPinned>true</outs:isPinned>
+    </outs:relatedDate>
+    <outs:relatedDate>
+      <outs:type>4</outs:type>
+      <outs:displayName>Last Printed</outs:displayName>
+      <outs:dateTime>2004-06-22T22:53:00Z</outs:dateTime>
+      <outs:isPinned>true</outs:isPinned>
+    </outs:relatedDate>
+  </outs:relatedDates>
+  <outs:relatedDocuments>
+    <outs:relatedDocument>
+      <outs:type>2</outs:type>
+      <outs:displayName>Other documents in current folder</outs:displayName>
+      <outs:uri/>
+      <outs:isPinned>true</outs:isPinned>
+    </outs:relatedDocument>
+  </outs:relatedDocuments>
+  <outs:relatedPeople>
+    <outs:relatedPeopleItem>
+      <outs:category>Author</outs:category>
+      <outs:people>
+        <outs:relatedPerson>
+          <outs:displayName>Paul Vick</outs:displayName>
+          <outs:accountName/>
+        </outs:relatedPerson>
+      </outs:people>
+      <outs:source>0</outs:source>
+      <outs:isPinned>true</outs:isPinned>
+    </outs:relatedPeopleItem>
+    <outs:relatedPeopleItem>
+      <outs:category>Last modified by</outs:category>
+      <outs:people>
+        <outs:relatedPerson>
+          <outs:displayName>Lucian Wischik</outs:displayName>
+          <outs:accountName/>
+        </outs:relatedPerson>
+      </outs:people>
+      <outs:source>0</outs:source>
+      <outs:isPinned>true</outs:isPinned>
+    </outs:relatedPeopleItem>
+    <outs:relatedPeopleItem>
+      <outs:category>Manager</outs:category>
+      <outs:people/>
+      <outs:source>0</outs:source>
+      <outs:isPinned>false</outs:isPinned>
+    </outs:relatedPeopleItem>
+  </outs:relatedPeople>
+  <propertyMetadataList xmlns="http://schemas.microsoft.com/office/2009/outspace/metadata">
+    <propertyMetadata>
+      <type>0</type>
+      <propertyId>2228224</propertyId>
+      <propertyName/>
+      <isPinned>true</isPinned>
+    </propertyMetadata>
+    <propertyMetadata>
+      <type>0</type>
+      <propertyId>589824</propertyId>
+      <propertyName/>
+      <isPinned>true</isPinned>
+    </propertyMetadata>
+    <propertyMetadata>
+      <type>0</type>
+      <propertyId>589825</propertyId>
+      <propertyName/>
+      <isPinned>true</isPinned>
+    </propertyMetadata>
+    <propertyMetadata>
+      <type>0</type>
+      <propertyId>786432</propertyId>
+      <propertyName/>
+      <isPinned>true</isPinned>
+    </propertyMetadata>
+    <propertyMetadata>
+      <type>0</type>
+      <propertyId>14</propertyId>
+      <propertyName/>
+      <isPinned>true</isPinned>
+    </propertyMetadata>
+    <propertyMetadata>
+      <type>0</type>
+      <propertyId>8</propertyId>
+      <propertyName/>
+      <isPinned>true</isPinned>
+    </propertyMetadata>
+    <propertyMetadata>
+      <type>0</type>
+      <propertyId>6</propertyId>
+      <propertyName/>
+      <isPinned>true</isPinned>
+    </propertyMetadata>
+    <propertyMetadata>
+      <type>0</type>
+      <propertyId>655365</propertyId>
+      <propertyName/>
+      <isPinned>false</isPinned>
+    </propertyMetadata>
+    <propertyMetadata>
+      <type>0</type>
+      <propertyId>1</propertyId>
+      <propertyName/>
+      <isPinned>false</isPinned>
+    </propertyMetadata>
+    <propertyMetadata>
+      <type>0</type>
+      <propertyId>0</propertyId>
+      <propertyName/>
+      <isPinned>false</isPinned>
+    </propertyMetadata>
+    <propertyMetadata>
+      <type>0</type>
+      <propertyId>13</propertyId>
+      <propertyName/>
+      <isPinned>false</isPinned>
+    </propertyMetadata>
+    <propertyMetadata>
+      <type>0</type>
+      <propertyId>1179653</propertyId>
+      <propertyName/>
+      <isPinned>false</isPinned>
+    </propertyMetadata>
+    <propertyMetadata>
+      <type>0</type>
+      <propertyId>22</propertyId>
+      <propertyName/>
+      <isPinned>false</isPinned>
+    </propertyMetadata>
+  </propertyMetadataList>
+  <outs:corruptMetadataWasLost/>
+</outs:outSpaceData>
+</file>
+
 <file path=customXml/item3.xml><?xml version="1.0" encoding="utf-8"?>
+<p:properties xmlns:p="http://schemas.microsoft.com/office/2006/metadata/properties" xmlns:xsi="http://www.w3.org/2001/XMLSchema-instance">
+  <documentManagement>
+    <_dlc_DocId xmlns="7566ee58-baa1-4cd7-a09e-b251a660c77d">AEZS3CYSKJT6-5-11593</_dlc_DocId>
+    <_dlc_DocIdUrl xmlns="7566ee58-baa1-4cd7-a09e-b251a660c77d">
+      <Url>http://devdiv/sites/docs/_layouts/DocIdRedir.aspx?ID=AEZS3CYSKJT6-5-11593</Url>
+      <Description>AEZS3CYSKJT6-5-11593</Description>
+    </_dlc_DocIdUrl>
+  </documentManagement>
+</p:properties>
+</file>
+
+<file path=customXml/item4.xml><?xml version="1.0" encoding="utf-8"?>
+<?mso-contentType ?>
+<FormTemplates xmlns="http://schemas.microsoft.com/sharepoint/v3/contenttype/forms">
+  <Display>DocumentLibraryForm</Display>
+  <Edit>DocumentLibraryForm</Edit>
+  <New>DocumentLibraryForm</New>
+</FormTemplates>
+</file>
+
+<file path=customXml/item5.xml><?xml version="1.0" encoding="utf-8"?>
 <?mso-contentType ?>
 <spe:Receivers xmlns:spe="http://schemas.microsoft.com/sharepoint/events">
   <Receiver>
@@ -9697,40 +9559,11 @@
 </spe:Receivers>
 </file>
 
-<file path=customXml/item4.xml><?xml version="1.0" encoding="utf-8"?>
-<?mso-contentType ?>
-<FormTemplates xmlns="http://schemas.microsoft.com/sharepoint/v3/contenttype/forms">
-  <Display>DocumentLibraryForm</Display>
-  <Edit>DocumentLibraryForm</Edit>
-  <New>DocumentLibraryForm</New>
-</FormTemplates>
-</file>
-
-<file path=customXml/item5.xml><?xml version="1.0" encoding="utf-8"?>
-<p:properties xmlns:p="http://schemas.microsoft.com/office/2006/metadata/properties" xmlns:xsi="http://www.w3.org/2001/XMLSchema-instance">
-  <documentManagement>
-    <_dlc_DocId xmlns="7566ee58-baa1-4cd7-a09e-b251a660c77d">AEZS3CYSKJT6-5-11593</_dlc_DocId>
-    <_dlc_DocIdUrl xmlns="7566ee58-baa1-4cd7-a09e-b251a660c77d">
-      <Url>http://devdiv/sites/docs/_layouts/DocIdRedir.aspx?ID=AEZS3CYSKJT6-5-11593</Url>
-      <Description>AEZS3CYSKJT6-5-11593</Description>
-    </_dlc_DocIdUrl>
-  </documentManagement>
-</p:properties>
-</file>
-
 <file path=customXml/item6.xml><?xml version="1.0" encoding="utf-8"?>
 <b:Sources xmlns:b="http://schemas.openxmlformats.org/officeDocument/2006/bibliography" xmlns="http://schemas.openxmlformats.org/officeDocument/2006/bibliography" SelectedStyle=""/>
 </file>
 
 <file path=customXml/itemProps1.xml><?xml version="1.0" encoding="utf-8"?>
-<ds:datastoreItem xmlns:ds="http://schemas.openxmlformats.org/officeDocument/2006/customXml" ds:itemID="{DE6E02EE-5B55-46EE-801E-18B022259B8B}">
-  <ds:schemaRefs>
-    <ds:schemaRef ds:uri="http://schemas.microsoft.com/office/2009/outspace/metadata"/>
-  </ds:schemaRefs>
-</ds:datastoreItem>
-</file>
-
-<file path=customXml/itemProps2.xml><?xml version="1.0" encoding="utf-8"?>
 <ds:datastoreItem xmlns:ds="http://schemas.openxmlformats.org/officeDocument/2006/customXml" ds:itemID="{BB996290-6EDA-4F04-AF2C-C6E42E03DC7F}">
   <ds:schemaRefs>
     <ds:schemaRef ds:uri="http://schemas.microsoft.com/office/2006/metadata/contentType"/>
@@ -9748,10 +9581,19 @@
 </ds:datastoreItem>
 </file>
 
+<file path=customXml/itemProps2.xml><?xml version="1.0" encoding="utf-8"?>
+<ds:datastoreItem xmlns:ds="http://schemas.openxmlformats.org/officeDocument/2006/customXml" ds:itemID="{DE6E02EE-5B55-46EE-801E-18B022259B8B}">
+  <ds:schemaRefs>
+    <ds:schemaRef ds:uri="http://schemas.microsoft.com/office/2009/outspace/metadata"/>
+  </ds:schemaRefs>
+</ds:datastoreItem>
+</file>
+
 <file path=customXml/itemProps3.xml><?xml version="1.0" encoding="utf-8"?>
-<ds:datastoreItem xmlns:ds="http://schemas.openxmlformats.org/officeDocument/2006/customXml" ds:itemID="{336AD0E4-6EE5-4145-8577-A81CAC1AAD59}">
+<ds:datastoreItem xmlns:ds="http://schemas.openxmlformats.org/officeDocument/2006/customXml" ds:itemID="{2E37463F-4900-4DF7-93D5-2DE331F0BA76}">
   <ds:schemaRefs>
-    <ds:schemaRef ds:uri="http://schemas.microsoft.com/sharepoint/events"/>
+    <ds:schemaRef ds:uri="http://schemas.microsoft.com/office/2006/metadata/properties"/>
+    <ds:schemaRef ds:uri="7566ee58-baa1-4cd7-a09e-b251a660c77d"/>
   </ds:schemaRefs>
 </ds:datastoreItem>
 </file>
@@ -9765,16 +9607,15 @@
 </file>
 
 <file path=customXml/itemProps5.xml><?xml version="1.0" encoding="utf-8"?>
-<ds:datastoreItem xmlns:ds="http://schemas.openxmlformats.org/officeDocument/2006/customXml" ds:itemID="{2E37463F-4900-4DF7-93D5-2DE331F0BA76}">
+<ds:datastoreItem xmlns:ds="http://schemas.openxmlformats.org/officeDocument/2006/customXml" ds:itemID="{336AD0E4-6EE5-4145-8577-A81CAC1AAD59}">
   <ds:schemaRefs>
-    <ds:schemaRef ds:uri="http://schemas.microsoft.com/office/2006/metadata/properties"/>
-    <ds:schemaRef ds:uri="7566ee58-baa1-4cd7-a09e-b251a660c77d"/>
+    <ds:schemaRef ds:uri="http://schemas.microsoft.com/sharepoint/events"/>
   </ds:schemaRefs>
 </ds:datastoreItem>
 </file>
 
 <file path=customXml/itemProps6.xml><?xml version="1.0" encoding="utf-8"?>
-<ds:datastoreItem xmlns:ds="http://schemas.openxmlformats.org/officeDocument/2006/customXml" ds:itemID="{723ECF09-8218-4BA0-BB52-958AE0AB10FE}">
+<ds:datastoreItem xmlns:ds="http://schemas.openxmlformats.org/officeDocument/2006/customXml" ds:itemID="{7789EEFE-7163-4919-8950-EA417424FB4E}">
   <ds:schemaRefs>
     <ds:schemaRef ds:uri="http://schemas.openxmlformats.org/officeDocument/2006/bibliography"/>
   </ds:schemaRefs>

</xml_diff>